<commit_message>
Aaaaaaaand some Cleanups from me
</commit_message>
<xml_diff>
--- a/Docs/BenutzeranleitungHdB.docx
+++ b/Docs/BenutzeranleitungHdB.docx
@@ -1,6 +1,6 @@
 
 <file path=word/document.xml><?xml version="1.0" encoding="utf-8"?>
-<w:document xmlns:wpc="http://schemas.microsoft.com/office/word/2010/wordprocessingCanvas" xmlns:mc="http://schemas.openxmlformats.org/markup-compatibility/2006" xmlns:o="urn:schemas-microsoft-com:office:office" xmlns:r="http://schemas.openxmlformats.org/officeDocument/2006/relationships" xmlns:m="http://schemas.openxmlformats.org/officeDocument/2006/math" xmlns:v="urn:schemas-microsoft-com:vml" xmlns:wp14="http://schemas.microsoft.com/office/word/2010/wordprocessingDrawing" xmlns:wp="http://schemas.openxmlformats.org/drawingml/2006/wordprocessingDrawing" xmlns:w10="urn:schemas-microsoft-com:office:word" xmlns:w="http://schemas.openxmlformats.org/wordprocessingml/2006/main" xmlns:w14="http://schemas.microsoft.com/office/word/2010/wordml" xmlns:w15="http://schemas.microsoft.com/office/word/2012/wordml" xmlns:wpg="http://schemas.microsoft.com/office/word/2010/wordprocessingGroup" xmlns:wpi="http://schemas.microsoft.com/office/word/2010/wordprocessingInk" xmlns:wne="http://schemas.microsoft.com/office/word/2006/wordml" xmlns:wps="http://schemas.microsoft.com/office/word/2010/wordprocessingShape" mc:Ignorable="w14 w15 wp14">
+<w:document xmlns:wpc="http://schemas.microsoft.com/office/word/2010/wordprocessingCanvas" xmlns:mc="http://schemas.openxmlformats.org/markup-compatibility/2006" xmlns:o="urn:schemas-microsoft-com:office:office" xmlns:r="http://schemas.openxmlformats.org/officeDocument/2006/relationships" xmlns:m="http://schemas.openxmlformats.org/officeDocument/2006/math" xmlns:v="urn:schemas-microsoft-com:vml" xmlns:wp14="http://schemas.microsoft.com/office/word/2010/wordprocessingDrawing" xmlns:wp="http://schemas.openxmlformats.org/drawingml/2006/wordprocessingDrawing" xmlns:w10="urn:schemas-microsoft-com:office:word" xmlns:w="http://schemas.openxmlformats.org/wordprocessingml/2006/main" xmlns:w14="http://schemas.microsoft.com/office/word/2010/wordml" xmlns:wpg="http://schemas.microsoft.com/office/word/2010/wordprocessingGroup" xmlns:wpi="http://schemas.microsoft.com/office/word/2010/wordprocessingInk" xmlns:wne="http://schemas.microsoft.com/office/word/2006/wordml" xmlns:wps="http://schemas.microsoft.com/office/word/2010/wordprocessingShape" mc:Ignorable="w14 wp14">
   <w:body>
     <w:p>
       <w:pPr>
@@ -871,14 +871,27 @@
                             <w:r>
                               <w:t xml:space="preserve">Abbildung </w:t>
                             </w:r>
-                            <w:fldSimple w:instr=" SEQ Abbildung \* ARABIC ">
-                              <w:r>
-                                <w:rPr>
-                                  <w:noProof/>
-                                </w:rPr>
-                                <w:t>1</w:t>
-                              </w:r>
-                            </w:fldSimple>
+                            <w:r>
+                              <w:fldChar w:fldCharType="begin"/>
+                            </w:r>
+                            <w:r>
+                              <w:instrText xml:space="preserve"> SEQ Abbildung \* ARABIC </w:instrText>
+                            </w:r>
+                            <w:r>
+                              <w:fldChar w:fldCharType="separate"/>
+                            </w:r>
+                            <w:r>
+                              <w:rPr>
+                                <w:noProof/>
+                              </w:rPr>
+                              <w:t>1</w:t>
+                            </w:r>
+                            <w:r>
+                              <w:rPr>
+                                <w:noProof/>
+                              </w:rPr>
+                              <w:fldChar w:fldCharType="end"/>
+                            </w:r>
                             <w:r>
                               <w:t>: Hauptmenü</w:t>
                             </w:r>
@@ -897,7 +910,7 @@
               </wp:anchor>
             </w:drawing>
           </mc:Choice>
-          <mc:Fallback>
+          <mc:Fallback xmlns:w15="http://schemas.microsoft.com/office/word/2012/wordml">
             <w:pict>
               <v:shapetype w14:anchorId="7EC47D36" id="_x0000_t202" coordsize="21600,21600" o:spt="202" path="m,l,21600r21600,l21600,xe">
                 <v:stroke joinstyle="miter"/>
@@ -984,7 +997,7 @@
                     <pic:cNvPicPr/>
                   </pic:nvPicPr>
                   <pic:blipFill>
-                    <a:blip r:embed="rId8">
+                    <a:blip r:embed="rId9">
                       <a:extLst>
                         <a:ext uri="{28A0092B-C50C-407E-A947-70E740481C1C}">
                           <a14:useLocalDpi xmlns:a14="http://schemas.microsoft.com/office/drawing/2010/main" val="0"/>
@@ -1070,7 +1083,6 @@
       </w:pPr>
       <w:bookmarkStart w:id="1" w:name="_Toc391634174"/>
       <w:r>
-        <w:lastRenderedPageBreak/>
         <w:t>Die Benutzeroberfläche</w:t>
       </w:r>
       <w:bookmarkEnd w:id="1"/>
@@ -1081,6 +1093,7 @@
           <w:noProof/>
           <w:lang w:eastAsia="de-DE"/>
         </w:rPr>
+        <w:lastRenderedPageBreak/>
         <mc:AlternateContent>
           <mc:Choice Requires="wps">
             <w:drawing>
@@ -1129,14 +1142,27 @@
                             <w:r>
                               <w:t xml:space="preserve">Abbildung </w:t>
                             </w:r>
-                            <w:fldSimple w:instr=" SEQ Abbildung \* ARABIC ">
-                              <w:r>
-                                <w:rPr>
-                                  <w:noProof/>
-                                </w:rPr>
-                                <w:t>2</w:t>
-                              </w:r>
-                            </w:fldSimple>
+                            <w:r>
+                              <w:fldChar w:fldCharType="begin"/>
+                            </w:r>
+                            <w:r>
+                              <w:instrText xml:space="preserve"> SEQ Abbildung \* ARABIC </w:instrText>
+                            </w:r>
+                            <w:r>
+                              <w:fldChar w:fldCharType="separate"/>
+                            </w:r>
+                            <w:r>
+                              <w:rPr>
+                                <w:noProof/>
+                              </w:rPr>
+                              <w:t>2</w:t>
+                            </w:r>
+                            <w:r>
+                              <w:rPr>
+                                <w:noProof/>
+                              </w:rPr>
+                              <w:fldChar w:fldCharType="end"/>
+                            </w:r>
                             <w:r>
                               <w:t>: Benutzeroberfläche</w:t>
                             </w:r>
@@ -1155,7 +1181,7 @@
               </wp:anchor>
             </w:drawing>
           </mc:Choice>
-          <mc:Fallback>
+          <mc:Fallback xmlns:w15="http://schemas.microsoft.com/office/word/2012/wordml">
             <w:pict>
               <v:shape w14:anchorId="21D98B3C" id="Textfeld 4" o:spid="_x0000_s1027" type="#_x0000_t202" style="position:absolute;margin-left:-.35pt;margin-top:344.9pt;width:453.6pt;height:.05pt;z-index:251663360;visibility:visible;mso-wrap-style:square;mso-wrap-distance-left:9pt;mso-wrap-distance-top:0;mso-wrap-distance-right:9pt;mso-wrap-distance-bottom:0;mso-position-horizontal:absolute;mso-position-horizontal-relative:text;mso-position-vertical:absolute;mso-position-vertical-relative:text;v-text-anchor:top" o:gfxdata="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" stroked="f">
                 <v:textbox style="mso-fit-shape-to-text:t" inset="0,0,0,0">
@@ -1232,7 +1258,7 @@
                     <pic:cNvPicPr/>
                   </pic:nvPicPr>
                   <pic:blipFill>
-                    <a:blip r:embed="rId9">
+                    <a:blip r:embed="rId10">
                       <a:extLst>
                         <a:ext uri="{28A0092B-C50C-407E-A947-70E740481C1C}">
                           <a14:useLocalDpi xmlns:a14="http://schemas.microsoft.com/office/drawing/2010/main" val="0"/>
@@ -1276,8 +1302,6 @@
         <w:lastRenderedPageBreak/>
         <w:t>und der schwarze Balken die Punkte des Spielers an.</w:t>
       </w:r>
-      <w:bookmarkStart w:id="2" w:name="_GoBack"/>
-      <w:bookmarkEnd w:id="2"/>
       <w:r>
         <w:rPr>
           <w:noProof/>
@@ -1299,7 +1323,7 @@
                     <pic:cNvPicPr/>
                   </pic:nvPicPr>
                   <pic:blipFill>
-                    <a:blip r:embed="rId10">
+                    <a:blip r:embed="rId11">
                       <a:extLst>
                         <a:ext uri="{28A0092B-C50C-407E-A947-70E740481C1C}">
                           <a14:useLocalDpi xmlns:a14="http://schemas.microsoft.com/office/drawing/2010/main" val="0"/>
@@ -1336,14 +1360,27 @@
       <w:r>
         <w:t xml:space="preserve">Abbildung </w:t>
       </w:r>
-      <w:fldSimple w:instr=" SEQ Abbildung \* ARABIC ">
-        <w:r>
-          <w:rPr>
-            <w:noProof/>
-          </w:rPr>
-          <w:t>3</w:t>
-        </w:r>
-      </w:fldSimple>
+      <w:r>
+        <w:fldChar w:fldCharType="begin"/>
+      </w:r>
+      <w:r>
+        <w:instrText xml:space="preserve"> SEQ Abbildung \* ARABIC </w:instrText>
+      </w:r>
+      <w:r>
+        <w:fldChar w:fldCharType="separate"/>
+      </w:r>
+      <w:r>
+        <w:rPr>
+          <w:noProof/>
+        </w:rPr>
+        <w:t>3</w:t>
+      </w:r>
+      <w:r>
+        <w:rPr>
+          <w:noProof/>
+        </w:rPr>
+        <w:fldChar w:fldCharType="end"/>
+      </w:r>
       <w:r>
         <w:t>: Graph über den Punkteverlauf</w:t>
       </w:r>
@@ -1376,6 +1413,15 @@
       <w:r>
         <w:t>Mit dem Menü-Button in der rechten unteren Ecke kommen sie in ein Options-Menü, in welchem sie einige Einstellungen vornehmen können.</w:t>
       </w:r>
+    </w:p>
+    <w:p/>
+    <w:p/>
+    <w:p/>
+    <w:p/>
+    <w:p/>
+    <w:p>
+      <w:bookmarkStart w:id="2" w:name="_GoBack"/>
+      <w:bookmarkEnd w:id="2"/>
     </w:p>
     <w:p>
       <w:pPr>
@@ -1442,14 +1488,30 @@
                             <w:r>
                               <w:t xml:space="preserve">Abbildung </w:t>
                             </w:r>
-                            <w:fldSimple w:instr=" SEQ Abbildung \* ARABIC ">
-                              <w:r>
-                                <w:rPr>
-                                  <w:noProof/>
-                                </w:rPr>
-                                <w:t>4</w:t>
-                              </w:r>
-                            </w:fldSimple>
+                            <w:r>
+                              <w:fldChar w:fldCharType="begin"/>
+                            </w:r>
+                            <w:r>
+                              <w:instrText xml:space="preserve"> SE</w:instrText>
+                            </w:r>
+                            <w:r>
+                              <w:instrText xml:space="preserve">Q Abbildung \* ARABIC </w:instrText>
+                            </w:r>
+                            <w:r>
+                              <w:fldChar w:fldCharType="separate"/>
+                            </w:r>
+                            <w:r>
+                              <w:rPr>
+                                <w:noProof/>
+                              </w:rPr>
+                              <w:t>4</w:t>
+                            </w:r>
+                            <w:r>
+                              <w:rPr>
+                                <w:noProof/>
+                              </w:rPr>
+                              <w:fldChar w:fldCharType="end"/>
+                            </w:r>
                             <w:r>
                               <w:t>: Optionsmenü</w:t>
                             </w:r>
@@ -1468,7 +1530,7 @@
               </wp:anchor>
             </w:drawing>
           </mc:Choice>
-          <mc:Fallback>
+          <mc:Fallback xmlns:w15="http://schemas.microsoft.com/office/word/2012/wordml">
             <w:pict>
               <v:shape w14:anchorId="07A7C3C3" id="Textfeld 7" o:spid="_x0000_s1028" type="#_x0000_t202" style="position:absolute;margin-left:-.35pt;margin-top:250.7pt;width:289.5pt;height:.05pt;z-index:251666432;visibility:visible;mso-wrap-style:square;mso-wrap-distance-left:9pt;mso-wrap-distance-top:0;mso-wrap-distance-right:9pt;mso-wrap-distance-bottom:0;mso-position-horizontal:absolute;mso-position-horizontal-relative:text;mso-position-vertical:absolute;mso-position-vertical-relative:text;v-text-anchor:top" o:gfxdata="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" stroked="f">
                 <v:textbox style="mso-fit-shape-to-text:t" inset="0,0,0,0">
@@ -1545,7 +1607,7 @@
                     <pic:cNvPicPr/>
                   </pic:nvPicPr>
                   <pic:blipFill>
-                    <a:blip r:embed="rId11">
+                    <a:blip r:embed="rId12">
                       <a:extLst>
                         <a:ext uri="{28A0092B-C50C-407E-A947-70E740481C1C}">
                           <a14:useLocalDpi xmlns:a14="http://schemas.microsoft.com/office/drawing/2010/main" val="0"/>
@@ -1644,15 +1706,7 @@
     </w:p>
     <w:p>
       <w:r>
-        <w:t xml:space="preserve">Wenn sie an dem </w:t>
-      </w:r>
-      <w:proofErr w:type="spellStart"/>
-      <w:r>
-        <w:t>Mausrad</w:t>
-      </w:r>
-      <w:proofErr w:type="spellEnd"/>
-      <w:r>
-        <w:t xml:space="preserve"> drehen können sie an einen Punkt hera</w:t>
+        <w:t>Wenn sie an dem Mausrad drehen können sie an einen Punkt hera</w:t>
       </w:r>
       <w:r>
         <w:t>n</w:t>
@@ -1680,15 +1734,7 @@
         <w:keepNext/>
       </w:pPr>
       <w:r>
-        <w:t xml:space="preserve">Um ein Gebäude zu errichten wählen sie das Gebäude in der </w:t>
-      </w:r>
-      <w:proofErr w:type="spellStart"/>
-      <w:r>
-        <w:t>Iconleiste</w:t>
-      </w:r>
-      <w:proofErr w:type="spellEnd"/>
-      <w:r>
-        <w:t xml:space="preserve"> aus. Wenn sie keine Gebäude in der Leiste sehen können, so haben sie vermutlich ein Objekt ausgewählt. </w:t>
+        <w:t xml:space="preserve">Um ein Gebäude zu errichten wählen sie das Gebäude in der Iconleiste aus. Wenn sie keine Gebäude in der Leiste sehen können, so haben sie vermutlich ein Objekt ausgewählt. </w:t>
       </w:r>
       <w:r>
         <w:t xml:space="preserve">Klicken sie einmal an eine beliebige leere Stelle im Hauptfenster um die Auswahl aufzuheben. </w:t>
@@ -1715,7 +1761,7 @@
             <o:lock v:ext="edit" aspectratio="t"/>
           </v:shapetype>
           <v:shape id="_x0000_i1025" type="#_x0000_t75" style="width:453.6pt;height:340.2pt">
-            <v:imagedata r:id="rId12" o:title="Screenshot 2014-06-25 09.44"/>
+            <v:imagedata r:id="rId13" o:title="Screenshot 2014-06-25 09"/>
           </v:shape>
         </w:pict>
       </w:r>
@@ -1727,42 +1773,21 @@
       <w:r>
         <w:t xml:space="preserve">Abbildung </w:t>
       </w:r>
-      <w:r>
-        <w:fldChar w:fldCharType="begin"/>
-      </w:r>
-      <w:r>
-        <w:instrText xml:space="preserve"> SEQ Abbildung \* ARABIC </w:instrText>
-      </w:r>
-      <w:r>
-        <w:fldChar w:fldCharType="separate"/>
-      </w:r>
-      <w:r>
-        <w:rPr>
-          <w:noProof/>
-        </w:rPr>
-        <w:t>5</w:t>
-      </w:r>
-      <w:r>
-        <w:rPr>
-          <w:noProof/>
-        </w:rPr>
-        <w:fldChar w:fldCharType="end"/>
-      </w:r>
+      <w:fldSimple w:instr=" SEQ Abbildung \* ARABIC ">
+        <w:r>
+          <w:rPr>
+            <w:noProof/>
+          </w:rPr>
+          <w:t>5</w:t>
+        </w:r>
+      </w:fldSimple>
       <w:r>
         <w:t>: Bau eines Gebäudes</w:t>
       </w:r>
     </w:p>
     <w:p>
       <w:r>
-        <w:t xml:space="preserve">Wenn sie ein Gebäude ausgewählt haben, welches sie bauen möchten erscheint in blauer Rahmen um das Icon. Nun können sie an eine beliebige leere Stelle im Spielfeld klicken um das Gebäude zu errichten. Sie sollten nun eine transparente weiße Kopie des Gebäudes sehen. Dies bedeutet, dass ihr Gebäude </w:t>
-      </w:r>
-      <w:proofErr w:type="gramStart"/>
-      <w:r>
-        <w:t>zur Zeit</w:t>
-      </w:r>
-      <w:proofErr w:type="gramEnd"/>
-      <w:r>
-        <w:t xml:space="preserve"> errichtet wird. Wenn das Gebäude vollständig aus dem Boden gefahren ist und die Kopie verschwindet, ist das Gebäude fertig gestellt und sie können es verwenden.</w:t>
+        <w:t>Wenn sie ein Gebäude ausgewählt haben, welches sie bauen möchten erscheint in blauer Rahmen um das Icon. Nun können sie an eine beliebige leere Stelle im Spielfeld klicken um das Gebäude zu errichten. Sie sollten nun eine transparente weiße Kopie des Gebäudes sehen. Dies bedeutet, dass ihr Gebäude zur Zeit errichtet wird. Wenn das Gebäude vollständig aus dem Boden gefahren ist und die Kopie verschwindet, ist das Gebäude fertig gestellt und sie können es verwenden.</w:t>
       </w:r>
       <w:r>
         <w:t xml:space="preserve"> Jedes Gebäude benötigt eine bestimmte Zahl an Ressourcen um errichtet zu werden.</w:t>
@@ -1786,15 +1811,7 @@
         <w:t>Hauptgebäude:</w:t>
       </w:r>
       <w:r>
-        <w:t xml:space="preserve"> Dieses Gebäude ist die Kugel, welche sie von Beginn an </w:t>
-      </w:r>
-      <w:proofErr w:type="gramStart"/>
-      <w:r>
-        <w:t>besitzen</w:t>
-      </w:r>
-      <w:proofErr w:type="gramEnd"/>
-      <w:r>
-        <w:t>. Wenn dieses Gebäude zerstört wird haben sie das Spiel verloren. Wenn sie jedoch das Gebäude des Gegners zerstören, so haben sie gewonnen. Dieses Gebäude kann nicht gebaut werden.</w:t>
+        <w:t xml:space="preserve"> Dieses Gebäude ist die Kugel, welche sie von Beginn an besitzen. Wenn dieses Gebäude zerstört wird haben sie das Spiel verloren. Wenn sie jedoch das Gebäude des Gegners zerstören, so haben sie gewonnen. Dieses Gebäude kann nicht gebaut werden.</w:t>
       </w:r>
     </w:p>
     <w:p>
@@ -1843,23 +1860,7 @@
         <w:t xml:space="preserve">Blockwerk: </w:t>
       </w:r>
       <w:r>
-        <w:t xml:space="preserve">Dieses Gebäude produziert </w:t>
-      </w:r>
-      <w:proofErr w:type="spellStart"/>
-      <w:r>
-        <w:t>Blockterie</w:t>
-      </w:r>
-      <w:proofErr w:type="spellEnd"/>
-      <w:r>
-        <w:t xml:space="preserve">. Pro Sekunde kann ein Blockwerk 2 </w:t>
-      </w:r>
-      <w:proofErr w:type="spellStart"/>
-      <w:r>
-        <w:t>Blockterie</w:t>
-      </w:r>
-      <w:proofErr w:type="spellEnd"/>
-      <w:r>
-        <w:t xml:space="preserve"> erzeugen. Wenn sie das Blockwerk auswählen, so bekommen sie die Option das Gebäude wieder abzureißen (Abrisskugel).</w:t>
+        <w:t>Dieses Gebäude produziert Blockterie. Pro Sekunde kann ein Blockwerk 2 Blockterie erzeugen. Wenn sie das Blockwerk auswählen, so bekommen sie die Option das Gebäude wieder abzureißen (Abrisskugel).</w:t>
       </w:r>
     </w:p>
     <w:p>
@@ -1882,14 +1883,9 @@
       </w:pPr>
       <w:bookmarkStart w:id="6" w:name="_Toc391634178"/>
       <w:r>
-        <w:t xml:space="preserve">Ausbilden von </w:t>
-      </w:r>
-      <w:proofErr w:type="spellStart"/>
-      <w:r>
-        <w:t>einheiten</w:t>
+        <w:t>Ausbilden von einheiten</w:t>
       </w:r>
       <w:bookmarkEnd w:id="6"/>
-      <w:proofErr w:type="spellEnd"/>
     </w:p>
     <w:p>
       <w:pPr>
@@ -1898,7 +1894,7 @@
       <w:r>
         <w:pict>
           <v:shape id="_x0000_i1026" type="#_x0000_t75" style="width:453.6pt;height:340.65pt">
-            <v:imagedata r:id="rId13" o:title="Screenshot 2014-06-25 09.45"/>
+            <v:imagedata r:id="rId14" o:title="Screenshot 2014-06-25 09"/>
           </v:shape>
         </w:pict>
       </w:r>
@@ -1910,42 +1906,21 @@
       <w:r>
         <w:t xml:space="preserve">Abbildung </w:t>
       </w:r>
-      <w:r>
-        <w:fldChar w:fldCharType="begin"/>
-      </w:r>
-      <w:r>
-        <w:instrText xml:space="preserve"> SEQ Abbildung \* ARABIC </w:instrText>
-      </w:r>
-      <w:r>
-        <w:fldChar w:fldCharType="separate"/>
-      </w:r>
-      <w:r>
-        <w:rPr>
-          <w:noProof/>
-        </w:rPr>
-        <w:t>6</w:t>
-      </w:r>
-      <w:r>
-        <w:rPr>
-          <w:noProof/>
-        </w:rPr>
-        <w:fldChar w:fldCharType="end"/>
-      </w:r>
+      <w:fldSimple w:instr=" SEQ Abbildung \* ARABIC ">
+        <w:r>
+          <w:rPr>
+            <w:noProof/>
+          </w:rPr>
+          <w:t>6</w:t>
+        </w:r>
+      </w:fldSimple>
       <w:r>
         <w:t>: Ausbilden von Einheiten</w:t>
       </w:r>
     </w:p>
     <w:p>
       <w:r>
-        <w:t xml:space="preserve">Um eine Einheit auszubilden klicken sie zunächst auf ihre Blockstatt. In der </w:t>
-      </w:r>
-      <w:proofErr w:type="spellStart"/>
-      <w:r>
-        <w:t>Iconleiste</w:t>
-      </w:r>
-      <w:proofErr w:type="spellEnd"/>
-      <w:r>
-        <w:t xml:space="preserve"> haben sie nun neben der Abrisskugel 4 Einheiten welche ausgebildet werden können. Klicken sie auf eines der Icons </w:t>
+        <w:t xml:space="preserve">Um eine Einheit auszubilden klicken sie zunächst auf ihre Blockstatt. In der Iconleiste haben sie nun neben der Abrisskugel 4 Einheiten welche ausgebildet werden können. Klicken sie auf eines der Icons </w:t>
       </w:r>
       <w:r>
         <w:lastRenderedPageBreak/>
@@ -1974,7 +1949,7 @@
       <w:r>
         <w:pict>
           <v:shape id="_x0000_i1027" type="#_x0000_t75" style="width:453.6pt;height:340.65pt">
-            <v:imagedata r:id="rId14" o:title="Screenshot 2014-06-25 09.46"/>
+            <v:imagedata r:id="rId15" o:title="Screenshot 2014-06-25 09"/>
           </v:shape>
         </w:pict>
       </w:r>
@@ -1986,27 +1961,14 @@
       <w:r>
         <w:t xml:space="preserve">Abbildung </w:t>
       </w:r>
-      <w:r>
-        <w:fldChar w:fldCharType="begin"/>
-      </w:r>
-      <w:r>
-        <w:instrText xml:space="preserve"> SEQ Abbildung \* ARABIC </w:instrText>
-      </w:r>
-      <w:r>
-        <w:fldChar w:fldCharType="separate"/>
-      </w:r>
-      <w:r>
-        <w:rPr>
-          <w:noProof/>
-        </w:rPr>
-        <w:t>7</w:t>
-      </w:r>
-      <w:r>
-        <w:rPr>
-          <w:noProof/>
-        </w:rPr>
-        <w:fldChar w:fldCharType="end"/>
-      </w:r>
+      <w:fldSimple w:instr=" SEQ Abbildung \* ARABIC ">
+        <w:r>
+          <w:rPr>
+            <w:noProof/>
+          </w:rPr>
+          <w:t>7</w:t>
+        </w:r>
+      </w:fldSimple>
       <w:r>
         <w:t>: Auswählen von Einheiten</w:t>
       </w:r>
@@ -2034,8 +1996,8 @@
       </w:pPr>
       <w:r>
         <w:pict>
-          <v:shape id="_x0000_i1028" type="#_x0000_t75" style="width:453pt;height:339.75pt">
-            <v:imagedata r:id="rId15" o:title="Screenshot 2014-06-25 09.49"/>
+          <v:shape id="_x0000_i1028" type="#_x0000_t75" style="width:453.1pt;height:339.8pt">
+            <v:imagedata r:id="rId16" o:title="Screenshot 2014-06-25 09"/>
           </v:shape>
         </w:pict>
       </w:r>
@@ -2047,27 +2009,14 @@
       <w:r>
         <w:t xml:space="preserve">Abbildung </w:t>
       </w:r>
-      <w:r>
-        <w:fldChar w:fldCharType="begin"/>
-      </w:r>
-      <w:r>
-        <w:instrText xml:space="preserve"> SEQ Abbildung \* ARABIC </w:instrText>
-      </w:r>
-      <w:r>
-        <w:fldChar w:fldCharType="separate"/>
-      </w:r>
-      <w:r>
-        <w:rPr>
-          <w:noProof/>
-        </w:rPr>
-        <w:t>8</w:t>
-      </w:r>
-      <w:r>
-        <w:rPr>
-          <w:noProof/>
-        </w:rPr>
-        <w:fldChar w:fldCharType="end"/>
-      </w:r>
+      <w:fldSimple w:instr=" SEQ Abbildung \* ARABIC ">
+        <w:r>
+          <w:rPr>
+            <w:noProof/>
+          </w:rPr>
+          <w:t>8</w:t>
+        </w:r>
+      </w:fldSimple>
       <w:r>
         <w:t>: Angriff eines gegnerischen Gebäudes</w:t>
       </w:r>
@@ -2085,7 +2034,7 @@
         <w:lastRenderedPageBreak/>
         <w:pict>
           <v:shape id="_x0000_i1029" type="#_x0000_t75" style="width:417pt;height:312.75pt">
-            <v:imagedata r:id="rId16" o:title="Screenshot 2014-06-25 09.49"/>
+            <v:imagedata r:id="rId17" o:title="Screenshot 2014-06-25 09"/>
           </v:shape>
         </w:pict>
       </w:r>
@@ -2097,27 +2046,14 @@
       <w:r>
         <w:t xml:space="preserve">Abbildung </w:t>
       </w:r>
-      <w:r>
-        <w:fldChar w:fldCharType="begin"/>
-      </w:r>
-      <w:r>
-        <w:instrText xml:space="preserve"> SEQ Abbildung \* ARABIC </w:instrText>
-      </w:r>
-      <w:r>
-        <w:fldChar w:fldCharType="separate"/>
-      </w:r>
-      <w:r>
-        <w:rPr>
-          <w:noProof/>
-        </w:rPr>
-        <w:t>9</w:t>
-      </w:r>
-      <w:r>
-        <w:rPr>
-          <w:noProof/>
-        </w:rPr>
-        <w:fldChar w:fldCharType="end"/>
-      </w:r>
+      <w:fldSimple w:instr=" SEQ Abbildung \* ARABIC ">
+        <w:r>
+          <w:rPr>
+            <w:noProof/>
+          </w:rPr>
+          <w:t>9</w:t>
+        </w:r>
+      </w:fldSimple>
       <w:r>
         <w:t>: Einige Einheiten greifen ein gegnerisches Gebäude an.</w:t>
       </w:r>
@@ -2173,8 +2109,8 @@
       <w:r>
         <w:lastRenderedPageBreak/>
         <w:pict>
-          <v:shape id="_x0000_i1030" type="#_x0000_t75" style="width:453.75pt;height:283.5pt">
-            <v:imagedata r:id="rId17" o:title="Screenshot 2014-06-25 09.51"/>
+          <v:shape id="_x0000_i1030" type="#_x0000_t75" style="width:453.6pt;height:283.5pt">
+            <v:imagedata r:id="rId18" o:title="Screenshot 2014-06-25 09"/>
           </v:shape>
         </w:pict>
       </w:r>
@@ -2186,27 +2122,14 @@
       <w:r>
         <w:t xml:space="preserve">Abbildung </w:t>
       </w:r>
-      <w:r>
-        <w:fldChar w:fldCharType="begin"/>
-      </w:r>
-      <w:r>
-        <w:instrText xml:space="preserve"> SEQ Abbildung \* ARABIC </w:instrText>
-      </w:r>
-      <w:r>
-        <w:fldChar w:fldCharType="separate"/>
-      </w:r>
-      <w:r>
-        <w:rPr>
-          <w:noProof/>
-        </w:rPr>
-        <w:t>10</w:t>
-      </w:r>
-      <w:r>
-        <w:rPr>
-          <w:noProof/>
-        </w:rPr>
-        <w:fldChar w:fldCharType="end"/>
-      </w:r>
+      <w:fldSimple w:instr=" SEQ Abbildung \* ARABIC ">
+        <w:r>
+          <w:rPr>
+            <w:noProof/>
+          </w:rPr>
+          <w:t>10</w:t>
+        </w:r>
+      </w:fldSimple>
       <w:r>
         <w:t>: Ein Spiel speichern</w:t>
       </w:r>
@@ -2221,7 +2144,7 @@
       <w:r>
         <w:pict>
           <v:shape id="_x0000_i1031" type="#_x0000_t75" style="width:167.25pt;height:116.25pt">
-            <v:imagedata r:id="rId18" o:title="Screenshot 2014-06-25 09.51"/>
+            <v:imagedata r:id="rId19" o:title="Screenshot 2014-06-25 09"/>
           </v:shape>
         </w:pict>
       </w:r>
@@ -2233,30 +2156,14 @@
       <w:r>
         <w:t xml:space="preserve">Abbildung </w:t>
       </w:r>
-      <w:r>
-        <w:fldChar w:fldCharType="begin"/>
-      </w:r>
-      <w:r>
-        <w:instrText xml:space="preserve"> SEQ Abbildung \* A</w:instrText>
-      </w:r>
-      <w:r>
-        <w:instrText xml:space="preserve">RABIC </w:instrText>
-      </w:r>
-      <w:r>
-        <w:fldChar w:fldCharType="separate"/>
-      </w:r>
-      <w:r>
-        <w:rPr>
-          <w:noProof/>
-        </w:rPr>
-        <w:t>11</w:t>
-      </w:r>
-      <w:r>
-        <w:rPr>
-          <w:noProof/>
-        </w:rPr>
-        <w:fldChar w:fldCharType="end"/>
-      </w:r>
+      <w:fldSimple w:instr=" SEQ Abbildung \* ARABIC ">
+        <w:r>
+          <w:rPr>
+            <w:noProof/>
+          </w:rPr>
+          <w:t>11</w:t>
+        </w:r>
+      </w:fldSimple>
       <w:r>
         <w:t>: Bestätigung dass das Spiel gespeichert wurde.</w:t>
       </w:r>
@@ -2271,8 +2178,8 @@
       </w:r>
       <w:r>
         <w:pict>
-          <v:shape id="_x0000_i1032" type="#_x0000_t75" style="width:453.75pt;height:283.5pt">
-            <v:imagedata r:id="rId19" o:title="Screenshot 2014-06-25 09.51"/>
+          <v:shape id="_x0000_i1032" type="#_x0000_t75" style="width:453.6pt;height:283.5pt">
+            <v:imagedata r:id="rId20" o:title="Screenshot 2014-06-25 09"/>
           </v:shape>
         </w:pict>
       </w:r>
@@ -2284,27 +2191,14 @@
       <w:r>
         <w:t xml:space="preserve">Abbildung </w:t>
       </w:r>
-      <w:r>
-        <w:fldChar w:fldCharType="begin"/>
-      </w:r>
-      <w:r>
-        <w:instrText xml:space="preserve"> SEQ Abbildung \* ARABIC </w:instrText>
-      </w:r>
-      <w:r>
-        <w:fldChar w:fldCharType="separate"/>
-      </w:r>
-      <w:r>
-        <w:rPr>
-          <w:noProof/>
-        </w:rPr>
-        <w:t>12</w:t>
-      </w:r>
-      <w:r>
-        <w:rPr>
-          <w:noProof/>
-        </w:rPr>
-        <w:fldChar w:fldCharType="end"/>
-      </w:r>
+      <w:fldSimple w:instr=" SEQ Abbildung \* ARABIC ">
+        <w:r>
+          <w:rPr>
+            <w:noProof/>
+          </w:rPr>
+          <w:t>12</w:t>
+        </w:r>
+      </w:fldSimple>
       <w:r>
         <w:t>: Ein gespeichertes Spiel wieder laden</w:t>
       </w:r>
@@ -2316,7 +2210,7 @@
     </w:p>
     <w:p/>
     <w:sectPr>
-      <w:footerReference w:type="default" r:id="rId20"/>
+      <w:footerReference w:type="default" r:id="rId21"/>
       <w:pgSz w:w="11906" w:h="16838"/>
       <w:pgMar w:top="1417" w:right="1417" w:bottom="1134" w:left="1417" w:header="708" w:footer="708" w:gutter="0"/>
       <w:cols w:space="708"/>
@@ -2327,7 +2221,7 @@
 </file>
 
 <file path=word/endnotes.xml><?xml version="1.0" encoding="utf-8"?>
-<w:endnotes xmlns:wpc="http://schemas.microsoft.com/office/word/2010/wordprocessingCanvas" xmlns:mc="http://schemas.openxmlformats.org/markup-compatibility/2006" xmlns:o="urn:schemas-microsoft-com:office:office" xmlns:r="http://schemas.openxmlformats.org/officeDocument/2006/relationships" xmlns:m="http://schemas.openxmlformats.org/officeDocument/2006/math" xmlns:v="urn:schemas-microsoft-com:vml" xmlns:wp14="http://schemas.microsoft.com/office/word/2010/wordprocessingDrawing" xmlns:wp="http://schemas.openxmlformats.org/drawingml/2006/wordprocessingDrawing" xmlns:w10="urn:schemas-microsoft-com:office:word" xmlns:w="http://schemas.openxmlformats.org/wordprocessingml/2006/main" xmlns:w14="http://schemas.microsoft.com/office/word/2010/wordml" xmlns:w15="http://schemas.microsoft.com/office/word/2012/wordml" xmlns:wpg="http://schemas.microsoft.com/office/word/2010/wordprocessingGroup" xmlns:wpi="http://schemas.microsoft.com/office/word/2010/wordprocessingInk" xmlns:wne="http://schemas.microsoft.com/office/word/2006/wordml" xmlns:wps="http://schemas.microsoft.com/office/word/2010/wordprocessingShape" mc:Ignorable="w14 w15 wp14">
+<w:endnotes xmlns:wpc="http://schemas.microsoft.com/office/word/2010/wordprocessingCanvas" xmlns:mc="http://schemas.openxmlformats.org/markup-compatibility/2006" xmlns:o="urn:schemas-microsoft-com:office:office" xmlns:r="http://schemas.openxmlformats.org/officeDocument/2006/relationships" xmlns:m="http://schemas.openxmlformats.org/officeDocument/2006/math" xmlns:v="urn:schemas-microsoft-com:vml" xmlns:wp14="http://schemas.microsoft.com/office/word/2010/wordprocessingDrawing" xmlns:wp="http://schemas.openxmlformats.org/drawingml/2006/wordprocessingDrawing" xmlns:w10="urn:schemas-microsoft-com:office:word" xmlns:w="http://schemas.openxmlformats.org/wordprocessingml/2006/main" xmlns:w14="http://schemas.microsoft.com/office/word/2010/wordml" xmlns:wpg="http://schemas.microsoft.com/office/word/2010/wordprocessingGroup" xmlns:wpi="http://schemas.microsoft.com/office/word/2010/wordprocessingInk" xmlns:wne="http://schemas.microsoft.com/office/word/2006/wordml" xmlns:wps="http://schemas.microsoft.com/office/word/2010/wordprocessingShape" mc:Ignorable="w14 wp14">
   <w:endnote w:type="separator" w:id="-1">
     <w:p>
       <w:pPr>
@@ -2352,7 +2246,7 @@
 </file>
 
 <file path=word/footer1.xml><?xml version="1.0" encoding="utf-8"?>
-<w:ftr xmlns:wpc="http://schemas.microsoft.com/office/word/2010/wordprocessingCanvas" xmlns:mc="http://schemas.openxmlformats.org/markup-compatibility/2006" xmlns:o="urn:schemas-microsoft-com:office:office" xmlns:r="http://schemas.openxmlformats.org/officeDocument/2006/relationships" xmlns:m="http://schemas.openxmlformats.org/officeDocument/2006/math" xmlns:v="urn:schemas-microsoft-com:vml" xmlns:wp14="http://schemas.microsoft.com/office/word/2010/wordprocessingDrawing" xmlns:wp="http://schemas.openxmlformats.org/drawingml/2006/wordprocessingDrawing" xmlns:w10="urn:schemas-microsoft-com:office:word" xmlns:w="http://schemas.openxmlformats.org/wordprocessingml/2006/main" xmlns:w14="http://schemas.microsoft.com/office/word/2010/wordml" xmlns:w15="http://schemas.microsoft.com/office/word/2012/wordml" xmlns:wpg="http://schemas.microsoft.com/office/word/2010/wordprocessingGroup" xmlns:wpi="http://schemas.microsoft.com/office/word/2010/wordprocessingInk" xmlns:wne="http://schemas.microsoft.com/office/word/2006/wordml" xmlns:wps="http://schemas.microsoft.com/office/word/2010/wordprocessingShape" mc:Ignorable="w14 w15 wp14">
+<w:ftr xmlns:wpc="http://schemas.microsoft.com/office/word/2010/wordprocessingCanvas" xmlns:mc="http://schemas.openxmlformats.org/markup-compatibility/2006" xmlns:o="urn:schemas-microsoft-com:office:office" xmlns:r="http://schemas.openxmlformats.org/officeDocument/2006/relationships" xmlns:m="http://schemas.openxmlformats.org/officeDocument/2006/math" xmlns:v="urn:schemas-microsoft-com:vml" xmlns:wp14="http://schemas.microsoft.com/office/word/2010/wordprocessingDrawing" xmlns:wp="http://schemas.openxmlformats.org/drawingml/2006/wordprocessingDrawing" xmlns:w10="urn:schemas-microsoft-com:office:word" xmlns:w="http://schemas.openxmlformats.org/wordprocessingml/2006/main" xmlns:w14="http://schemas.microsoft.com/office/word/2010/wordml" xmlns:wpg="http://schemas.microsoft.com/office/word/2010/wordprocessingGroup" xmlns:wpi="http://schemas.microsoft.com/office/word/2010/wordprocessingInk" xmlns:wne="http://schemas.microsoft.com/office/word/2006/wordml" xmlns:wps="http://schemas.microsoft.com/office/word/2010/wordprocessingShape" mc:Ignorable="w14 wp14">
   <w:sdt>
     <w:sdtPr>
       <w:id w:val="-1473521621"/>
@@ -2430,7 +2324,7 @@
                 </wp:inline>
               </w:drawing>
             </mc:Choice>
-            <mc:Fallback>
+            <mc:Fallback xmlns:w15="http://schemas.microsoft.com/office/word/2012/wordml">
               <w:pict>
                 <v:shapetype w14:anchorId="02B5D2CE" id="_x0000_t110" coordsize="21600,21600" o:spt="110" path="m10800,l,10800,10800,21600,21600,10800xe">
                   <v:stroke joinstyle="miter"/>
@@ -2463,7 +2357,7 @@
           <w:rPr>
             <w:noProof/>
           </w:rPr>
-          <w:t>12</w:t>
+          <w:t>8</w:t>
         </w:r>
         <w:r>
           <w:fldChar w:fldCharType="end"/>
@@ -2480,7 +2374,7 @@
 </file>
 
 <file path=word/footnotes.xml><?xml version="1.0" encoding="utf-8"?>
-<w:footnotes xmlns:wpc="http://schemas.microsoft.com/office/word/2010/wordprocessingCanvas" xmlns:mc="http://schemas.openxmlformats.org/markup-compatibility/2006" xmlns:o="urn:schemas-microsoft-com:office:office" xmlns:r="http://schemas.openxmlformats.org/officeDocument/2006/relationships" xmlns:m="http://schemas.openxmlformats.org/officeDocument/2006/math" xmlns:v="urn:schemas-microsoft-com:vml" xmlns:wp14="http://schemas.microsoft.com/office/word/2010/wordprocessingDrawing" xmlns:wp="http://schemas.openxmlformats.org/drawingml/2006/wordprocessingDrawing" xmlns:w10="urn:schemas-microsoft-com:office:word" xmlns:w="http://schemas.openxmlformats.org/wordprocessingml/2006/main" xmlns:w14="http://schemas.microsoft.com/office/word/2010/wordml" xmlns:w15="http://schemas.microsoft.com/office/word/2012/wordml" xmlns:wpg="http://schemas.microsoft.com/office/word/2010/wordprocessingGroup" xmlns:wpi="http://schemas.microsoft.com/office/word/2010/wordprocessingInk" xmlns:wne="http://schemas.microsoft.com/office/word/2006/wordml" xmlns:wps="http://schemas.microsoft.com/office/word/2010/wordprocessingShape" mc:Ignorable="w14 w15 wp14">
+<w:footnotes xmlns:wpc="http://schemas.microsoft.com/office/word/2010/wordprocessingCanvas" xmlns:mc="http://schemas.openxmlformats.org/markup-compatibility/2006" xmlns:o="urn:schemas-microsoft-com:office:office" xmlns:r="http://schemas.openxmlformats.org/officeDocument/2006/relationships" xmlns:m="http://schemas.openxmlformats.org/officeDocument/2006/math" xmlns:v="urn:schemas-microsoft-com:vml" xmlns:wp14="http://schemas.microsoft.com/office/word/2010/wordprocessingDrawing" xmlns:wp="http://schemas.openxmlformats.org/drawingml/2006/wordprocessingDrawing" xmlns:w10="urn:schemas-microsoft-com:office:word" xmlns:w="http://schemas.openxmlformats.org/wordprocessingml/2006/main" xmlns:w14="http://schemas.microsoft.com/office/word/2010/wordml" xmlns:wpg="http://schemas.microsoft.com/office/word/2010/wordprocessingGroup" xmlns:wpi="http://schemas.microsoft.com/office/word/2010/wordprocessingInk" xmlns:wne="http://schemas.microsoft.com/office/word/2006/wordml" xmlns:wps="http://schemas.microsoft.com/office/word/2010/wordprocessingShape" mc:Ignorable="w14 wp14">
   <w:footnote w:type="separator" w:id="-1">
     <w:p>
       <w:pPr>
@@ -2505,7 +2399,7 @@
 </file>
 
 <file path=word/numbering.xml><?xml version="1.0" encoding="utf-8"?>
-<w:numbering xmlns:wpc="http://schemas.microsoft.com/office/word/2010/wordprocessingCanvas" xmlns:mc="http://schemas.openxmlformats.org/markup-compatibility/2006" xmlns:o="urn:schemas-microsoft-com:office:office" xmlns:r="http://schemas.openxmlformats.org/officeDocument/2006/relationships" xmlns:m="http://schemas.openxmlformats.org/officeDocument/2006/math" xmlns:v="urn:schemas-microsoft-com:vml" xmlns:wp14="http://schemas.microsoft.com/office/word/2010/wordprocessingDrawing" xmlns:wp="http://schemas.openxmlformats.org/drawingml/2006/wordprocessingDrawing" xmlns:w10="urn:schemas-microsoft-com:office:word" xmlns:w="http://schemas.openxmlformats.org/wordprocessingml/2006/main" xmlns:w14="http://schemas.microsoft.com/office/word/2010/wordml" xmlns:w15="http://schemas.microsoft.com/office/word/2012/wordml" xmlns:wpg="http://schemas.microsoft.com/office/word/2010/wordprocessingGroup" xmlns:wpi="http://schemas.microsoft.com/office/word/2010/wordprocessingInk" xmlns:wne="http://schemas.microsoft.com/office/word/2006/wordml" xmlns:wps="http://schemas.microsoft.com/office/word/2010/wordprocessingShape" mc:Ignorable="w14 w15 wp14">
+<w:numbering xmlns:wpc="http://schemas.microsoft.com/office/word/2010/wordprocessingCanvas" xmlns:mc="http://schemas.openxmlformats.org/markup-compatibility/2006" xmlns:o="urn:schemas-microsoft-com:office:office" xmlns:r="http://schemas.openxmlformats.org/officeDocument/2006/relationships" xmlns:m="http://schemas.openxmlformats.org/officeDocument/2006/math" xmlns:v="urn:schemas-microsoft-com:vml" xmlns:wp14="http://schemas.microsoft.com/office/word/2010/wordprocessingDrawing" xmlns:wp="http://schemas.openxmlformats.org/drawingml/2006/wordprocessingDrawing" xmlns:w10="urn:schemas-microsoft-com:office:word" xmlns:w="http://schemas.openxmlformats.org/wordprocessingml/2006/main" xmlns:w14="http://schemas.microsoft.com/office/word/2010/wordml" xmlns:wpg="http://schemas.microsoft.com/office/word/2010/wordprocessingGroup" xmlns:wpi="http://schemas.microsoft.com/office/word/2010/wordprocessingInk" xmlns:wne="http://schemas.microsoft.com/office/word/2006/wordml" xmlns:wps="http://schemas.microsoft.com/office/word/2010/wordprocessingShape" mc:Ignorable="w14 wp14">
   <w:abstractNum w:abstractNumId="0">
     <w:nsid w:val="1482775B"/>
     <w:multiLevelType w:val="multilevel"/>
@@ -2787,7 +2681,7 @@
 </file>
 
 <file path=word/styles.xml><?xml version="1.0" encoding="utf-8"?>
-<w:styles xmlns:mc="http://schemas.openxmlformats.org/markup-compatibility/2006" xmlns:r="http://schemas.openxmlformats.org/officeDocument/2006/relationships" xmlns:w="http://schemas.openxmlformats.org/wordprocessingml/2006/main" xmlns:w14="http://schemas.microsoft.com/office/word/2010/wordml" xmlns:w15="http://schemas.microsoft.com/office/word/2012/wordml" mc:Ignorable="w14 w15">
+<w:styles xmlns:mc="http://schemas.openxmlformats.org/markup-compatibility/2006" xmlns:r="http://schemas.openxmlformats.org/officeDocument/2006/relationships" xmlns:w="http://schemas.openxmlformats.org/wordprocessingml/2006/main" xmlns:w14="http://schemas.microsoft.com/office/word/2010/wordml" mc:Ignorable="w14">
   <w:docDefaults>
     <w:rPrDefault>
       <w:rPr>
@@ -2803,378 +2697,144 @@
       </w:pPr>
     </w:pPrDefault>
   </w:docDefaults>
-  <w:latentStyles w:defLockedState="0" w:defUIPriority="99" w:defSemiHidden="0" w:defUnhideWhenUsed="0" w:defQFormat="0" w:count="371">
-    <w:lsdException w:name="Normal" w:uiPriority="0" w:qFormat="1"/>
-    <w:lsdException w:name="heading 1" w:uiPriority="9" w:qFormat="1"/>
-    <w:lsdException w:name="heading 2" w:semiHidden="1" w:uiPriority="9" w:unhideWhenUsed="1" w:qFormat="1"/>
-    <w:lsdException w:name="heading 3" w:semiHidden="1" w:uiPriority="9" w:unhideWhenUsed="1" w:qFormat="1"/>
-    <w:lsdException w:name="heading 4" w:semiHidden="1" w:uiPriority="9" w:unhideWhenUsed="1" w:qFormat="1"/>
-    <w:lsdException w:name="heading 5" w:semiHidden="1" w:uiPriority="9" w:unhideWhenUsed="1" w:qFormat="1"/>
-    <w:lsdException w:name="heading 6" w:semiHidden="1" w:uiPriority="9" w:unhideWhenUsed="1" w:qFormat="1"/>
-    <w:lsdException w:name="heading 7" w:semiHidden="1" w:uiPriority="9" w:unhideWhenUsed="1" w:qFormat="1"/>
-    <w:lsdException w:name="heading 8" w:semiHidden="1" w:uiPriority="9" w:unhideWhenUsed="1" w:qFormat="1"/>
-    <w:lsdException w:name="heading 9" w:semiHidden="1" w:uiPriority="9" w:unhideWhenUsed="1" w:qFormat="1"/>
-    <w:lsdException w:name="index 1" w:semiHidden="1" w:unhideWhenUsed="1"/>
-    <w:lsdException w:name="index 2" w:semiHidden="1" w:unhideWhenUsed="1"/>
-    <w:lsdException w:name="index 3" w:semiHidden="1" w:unhideWhenUsed="1"/>
-    <w:lsdException w:name="index 4" w:semiHidden="1" w:unhideWhenUsed="1"/>
-    <w:lsdException w:name="index 5" w:semiHidden="1" w:unhideWhenUsed="1"/>
-    <w:lsdException w:name="index 6" w:semiHidden="1" w:unhideWhenUsed="1"/>
-    <w:lsdException w:name="index 7" w:semiHidden="1" w:unhideWhenUsed="1"/>
-    <w:lsdException w:name="index 8" w:semiHidden="1" w:unhideWhenUsed="1"/>
-    <w:lsdException w:name="index 9" w:semiHidden="1" w:unhideWhenUsed="1"/>
-    <w:lsdException w:name="toc 1" w:semiHidden="1" w:uiPriority="39" w:unhideWhenUsed="1"/>
-    <w:lsdException w:name="toc 2" w:semiHidden="1" w:uiPriority="39" w:unhideWhenUsed="1"/>
-    <w:lsdException w:name="toc 3" w:semiHidden="1" w:uiPriority="39" w:unhideWhenUsed="1"/>
-    <w:lsdException w:name="toc 4" w:semiHidden="1" w:uiPriority="39" w:unhideWhenUsed="1"/>
-    <w:lsdException w:name="toc 5" w:semiHidden="1" w:uiPriority="39" w:unhideWhenUsed="1"/>
-    <w:lsdException w:name="toc 6" w:semiHidden="1" w:uiPriority="39" w:unhideWhenUsed="1"/>
-    <w:lsdException w:name="toc 7" w:semiHidden="1" w:uiPriority="39" w:unhideWhenUsed="1"/>
-    <w:lsdException w:name="toc 8" w:semiHidden="1" w:uiPriority="39" w:unhideWhenUsed="1"/>
-    <w:lsdException w:name="toc 9" w:semiHidden="1" w:uiPriority="39" w:unhideWhenUsed="1"/>
-    <w:lsdException w:name="Normal Indent" w:semiHidden="1" w:unhideWhenUsed="1"/>
-    <w:lsdException w:name="footnote text" w:semiHidden="1" w:unhideWhenUsed="1"/>
-    <w:lsdException w:name="annotation text" w:semiHidden="1" w:unhideWhenUsed="1"/>
-    <w:lsdException w:name="header" w:semiHidden="1" w:unhideWhenUsed="1"/>
-    <w:lsdException w:name="footer" w:semiHidden="1" w:unhideWhenUsed="1"/>
-    <w:lsdException w:name="index heading" w:semiHidden="1" w:unhideWhenUsed="1"/>
-    <w:lsdException w:name="caption" w:semiHidden="1" w:uiPriority="35" w:unhideWhenUsed="1" w:qFormat="1"/>
-    <w:lsdException w:name="table of figures" w:semiHidden="1" w:unhideWhenUsed="1"/>
-    <w:lsdException w:name="envelope address" w:semiHidden="1" w:unhideWhenUsed="1"/>
-    <w:lsdException w:name="envelope return" w:semiHidden="1" w:unhideWhenUsed="1"/>
-    <w:lsdException w:name="footnote reference" w:semiHidden="1" w:unhideWhenUsed="1"/>
-    <w:lsdException w:name="annotation reference" w:semiHidden="1" w:unhideWhenUsed="1"/>
-    <w:lsdException w:name="line number" w:semiHidden="1" w:unhideWhenUsed="1"/>
-    <w:lsdException w:name="page number" w:semiHidden="1" w:unhideWhenUsed="1"/>
-    <w:lsdException w:name="endnote reference" w:semiHidden="1" w:unhideWhenUsed="1"/>
-    <w:lsdException w:name="endnote text" w:semiHidden="1" w:unhideWhenUsed="1"/>
-    <w:lsdException w:name="table of authorities" w:semiHidden="1" w:unhideWhenUsed="1"/>
-    <w:lsdException w:name="macro" w:semiHidden="1" w:unhideWhenUsed="1"/>
-    <w:lsdException w:name="toa heading" w:semiHidden="1" w:unhideWhenUsed="1"/>
-    <w:lsdException w:name="List" w:semiHidden="1" w:unhideWhenUsed="1"/>
-    <w:lsdException w:name="List Bullet" w:semiHidden="1" w:unhideWhenUsed="1"/>
-    <w:lsdException w:name="List Number" w:semiHidden="1" w:unhideWhenUsed="1"/>
-    <w:lsdException w:name="List 2" w:semiHidden="1" w:unhideWhenUsed="1"/>
-    <w:lsdException w:name="List 3" w:semiHidden="1" w:unhideWhenUsed="1"/>
-    <w:lsdException w:name="List 4" w:semiHidden="1" w:unhideWhenUsed="1"/>
-    <w:lsdException w:name="List 5" w:semiHidden="1" w:unhideWhenUsed="1"/>
-    <w:lsdException w:name="List Bullet 2" w:semiHidden="1" w:unhideWhenUsed="1"/>
-    <w:lsdException w:name="List Bullet 3" w:semiHidden="1" w:unhideWhenUsed="1"/>
-    <w:lsdException w:name="List Bullet 4" w:semiHidden="1" w:unhideWhenUsed="1"/>
-    <w:lsdException w:name="List Bullet 5" w:semiHidden="1" w:unhideWhenUsed="1"/>
-    <w:lsdException w:name="List Number 2" w:semiHidden="1" w:unhideWhenUsed="1"/>
-    <w:lsdException w:name="List Number 3" w:semiHidden="1" w:unhideWhenUsed="1"/>
-    <w:lsdException w:name="List Number 4" w:semiHidden="1" w:unhideWhenUsed="1"/>
-    <w:lsdException w:name="List Number 5" w:semiHidden="1" w:unhideWhenUsed="1"/>
-    <w:lsdException w:name="Title" w:uiPriority="10" w:qFormat="1"/>
-    <w:lsdException w:name="Closing" w:semiHidden="1" w:unhideWhenUsed="1"/>
-    <w:lsdException w:name="Signature" w:semiHidden="1" w:unhideWhenUsed="1"/>
-    <w:lsdException w:name="Default Paragraph Font" w:semiHidden="1" w:uiPriority="1" w:unhideWhenUsed="1"/>
-    <w:lsdException w:name="Body Text" w:semiHidden="1" w:unhideWhenUsed="1"/>
-    <w:lsdException w:name="Body Text Indent" w:semiHidden="1" w:unhideWhenUsed="1"/>
-    <w:lsdException w:name="List Continue" w:semiHidden="1" w:unhideWhenUsed="1"/>
-    <w:lsdException w:name="List Continue 2" w:semiHidden="1" w:unhideWhenUsed="1"/>
-    <w:lsdException w:name="List Continue 3" w:semiHidden="1" w:unhideWhenUsed="1"/>
-    <w:lsdException w:name="List Continue 4" w:semiHidden="1" w:unhideWhenUsed="1"/>
-    <w:lsdException w:name="List Continue 5" w:semiHidden="1" w:unhideWhenUsed="1"/>
-    <w:lsdException w:name="Message Header" w:semiHidden="1" w:unhideWhenUsed="1"/>
-    <w:lsdException w:name="Subtitle" w:uiPriority="11" w:qFormat="1"/>
-    <w:lsdException w:name="Salutation" w:semiHidden="1" w:unhideWhenUsed="1"/>
-    <w:lsdException w:name="Date" w:semiHidden="1" w:unhideWhenUsed="1"/>
-    <w:lsdException w:name="Body Text First Indent" w:semiHidden="1" w:unhideWhenUsed="1"/>
-    <w:lsdException w:name="Body Text First Indent 2" w:semiHidden="1" w:unhideWhenUsed="1"/>
-    <w:lsdException w:name="Note Heading" w:semiHidden="1" w:unhideWhenUsed="1"/>
-    <w:lsdException w:name="Body Text 2" w:semiHidden="1" w:unhideWhenUsed="1"/>
-    <w:lsdException w:name="Body Text 3" w:semiHidden="1" w:unhideWhenUsed="1"/>
-    <w:lsdException w:name="Body Text Indent 2" w:semiHidden="1" w:unhideWhenUsed="1"/>
-    <w:lsdException w:name="Body Text Indent 3" w:semiHidden="1" w:unhideWhenUsed="1"/>
-    <w:lsdException w:name="Block Text" w:semiHidden="1" w:unhideWhenUsed="1"/>
-    <w:lsdException w:name="Hyperlink" w:semiHidden="1" w:unhideWhenUsed="1"/>
-    <w:lsdException w:name="FollowedHyperlink" w:semiHidden="1" w:unhideWhenUsed="1"/>
-    <w:lsdException w:name="Strong" w:uiPriority="22" w:qFormat="1"/>
-    <w:lsdException w:name="Emphasis" w:uiPriority="20" w:qFormat="1"/>
-    <w:lsdException w:name="Document Map" w:semiHidden="1" w:unhideWhenUsed="1"/>
-    <w:lsdException w:name="Plain Text" w:semiHidden="1" w:unhideWhenUsed="1"/>
-    <w:lsdException w:name="E-mail Signature" w:semiHidden="1" w:unhideWhenUsed="1"/>
-    <w:lsdException w:name="HTML Top of Form" w:semiHidden="1" w:unhideWhenUsed="1"/>
-    <w:lsdException w:name="HTML Bottom of Form" w:semiHidden="1" w:unhideWhenUsed="1"/>
-    <w:lsdException w:name="Normal (Web)" w:semiHidden="1" w:unhideWhenUsed="1"/>
-    <w:lsdException w:name="HTML Acronym" w:semiHidden="1" w:unhideWhenUsed="1"/>
-    <w:lsdException w:name="HTML Address" w:semiHidden="1" w:unhideWhenUsed="1"/>
-    <w:lsdException w:name="HTML Cite" w:semiHidden="1" w:unhideWhenUsed="1"/>
-    <w:lsdException w:name="HTML Code" w:semiHidden="1" w:unhideWhenUsed="1"/>
-    <w:lsdException w:name="HTML Definition" w:semiHidden="1" w:unhideWhenUsed="1"/>
-    <w:lsdException w:name="HTML Keyboard" w:semiHidden="1" w:unhideWhenUsed="1"/>
-    <w:lsdException w:name="HTML Preformatted" w:semiHidden="1" w:unhideWhenUsed="1"/>
-    <w:lsdException w:name="HTML Sample" w:semiHidden="1" w:unhideWhenUsed="1"/>
-    <w:lsdException w:name="HTML Typewriter" w:semiHidden="1" w:unhideWhenUsed="1"/>
-    <w:lsdException w:name="HTML Variable" w:semiHidden="1" w:unhideWhenUsed="1"/>
-    <w:lsdException w:name="Normal Table" w:semiHidden="1" w:unhideWhenUsed="1"/>
-    <w:lsdException w:name="annotation subject" w:semiHidden="1" w:unhideWhenUsed="1"/>
-    <w:lsdException w:name="No List" w:semiHidden="1" w:unhideWhenUsed="1"/>
-    <w:lsdException w:name="Outline List 1" w:semiHidden="1" w:unhideWhenUsed="1"/>
-    <w:lsdException w:name="Outline List 2" w:semiHidden="1" w:unhideWhenUsed="1"/>
-    <w:lsdException w:name="Outline List 3" w:semiHidden="1" w:unhideWhenUsed="1"/>
-    <w:lsdException w:name="Table Simple 1" w:semiHidden="1" w:unhideWhenUsed="1"/>
-    <w:lsdException w:name="Table Simple 2" w:semiHidden="1" w:unhideWhenUsed="1"/>
-    <w:lsdException w:name="Table Simple 3" w:semiHidden="1" w:unhideWhenUsed="1"/>
-    <w:lsdException w:name="Table Classic 1" w:semiHidden="1" w:unhideWhenUsed="1"/>
-    <w:lsdException w:name="Table Classic 2" w:semiHidden="1" w:unhideWhenUsed="1"/>
-    <w:lsdException w:name="Table Classic 3" w:semiHidden="1" w:unhideWhenUsed="1"/>
-    <w:lsdException w:name="Table Classic 4" w:semiHidden="1" w:unhideWhenUsed="1"/>
-    <w:lsdException w:name="Table Colorful 1" w:semiHidden="1" w:unhideWhenUsed="1"/>
-    <w:lsdException w:name="Table Colorful 2" w:semiHidden="1" w:unhideWhenUsed="1"/>
-    <w:lsdException w:name="Table Colorful 3" w:semiHidden="1" w:unhideWhenUsed="1"/>
-    <w:lsdException w:name="Table Columns 1" w:semiHidden="1" w:unhideWhenUsed="1"/>
-    <w:lsdException w:name="Table Columns 2" w:semiHidden="1" w:unhideWhenUsed="1"/>
-    <w:lsdException w:name="Table Columns 3" w:semiHidden="1" w:unhideWhenUsed="1"/>
-    <w:lsdException w:name="Table Columns 4" w:semiHidden="1" w:unhideWhenUsed="1"/>
-    <w:lsdException w:name="Table Columns 5" w:semiHidden="1" w:unhideWhenUsed="1"/>
-    <w:lsdException w:name="Table Grid 1" w:semiHidden="1" w:unhideWhenUsed="1"/>
-    <w:lsdException w:name="Table Grid 2" w:semiHidden="1" w:unhideWhenUsed="1"/>
-    <w:lsdException w:name="Table Grid 3" w:semiHidden="1" w:unhideWhenUsed="1"/>
-    <w:lsdException w:name="Table Grid 4" w:semiHidden="1" w:unhideWhenUsed="1"/>
-    <w:lsdException w:name="Table Grid 5" w:semiHidden="1" w:unhideWhenUsed="1"/>
-    <w:lsdException w:name="Table Grid 6" w:semiHidden="1" w:unhideWhenUsed="1"/>
-    <w:lsdException w:name="Table Grid 7" w:semiHidden="1" w:unhideWhenUsed="1"/>
-    <w:lsdException w:name="Table Grid 8" w:semiHidden="1" w:unhideWhenUsed="1"/>
-    <w:lsdException w:name="Table List 1" w:semiHidden="1" w:unhideWhenUsed="1"/>
-    <w:lsdException w:name="Table List 2" w:semiHidden="1" w:unhideWhenUsed="1"/>
-    <w:lsdException w:name="Table List 3" w:semiHidden="1" w:unhideWhenUsed="1"/>
-    <w:lsdException w:name="Table List 4" w:semiHidden="1" w:unhideWhenUsed="1"/>
-    <w:lsdException w:name="Table List 5" w:semiHidden="1" w:unhideWhenUsed="1"/>
-    <w:lsdException w:name="Table List 6" w:semiHidden="1" w:unhideWhenUsed="1"/>
-    <w:lsdException w:name="Table List 7" w:semiHidden="1" w:unhideWhenUsed="1"/>
-    <w:lsdException w:name="Table List 8" w:semiHidden="1" w:unhideWhenUsed="1"/>
-    <w:lsdException w:name="Table 3D effects 1" w:semiHidden="1" w:unhideWhenUsed="1"/>
-    <w:lsdException w:name="Table 3D effects 2" w:semiHidden="1" w:unhideWhenUsed="1"/>
-    <w:lsdException w:name="Table 3D effects 3" w:semiHidden="1" w:unhideWhenUsed="1"/>
-    <w:lsdException w:name="Table Contemporary" w:semiHidden="1" w:unhideWhenUsed="1"/>
-    <w:lsdException w:name="Table Elegant" w:semiHidden="1" w:unhideWhenUsed="1"/>
-    <w:lsdException w:name="Table Professional" w:semiHidden="1" w:unhideWhenUsed="1"/>
-    <w:lsdException w:name="Table Subtle 1" w:semiHidden="1" w:unhideWhenUsed="1"/>
-    <w:lsdException w:name="Table Subtle 2" w:semiHidden="1" w:unhideWhenUsed="1"/>
-    <w:lsdException w:name="Table Web 1" w:semiHidden="1" w:unhideWhenUsed="1"/>
-    <w:lsdException w:name="Table Web 2" w:semiHidden="1" w:unhideWhenUsed="1"/>
-    <w:lsdException w:name="Table Web 3" w:semiHidden="1" w:unhideWhenUsed="1"/>
-    <w:lsdException w:name="Balloon Text" w:semiHidden="1" w:unhideWhenUsed="1"/>
-    <w:lsdException w:name="Table Grid" w:uiPriority="39"/>
-    <w:lsdException w:name="Table Theme" w:semiHidden="1" w:unhideWhenUsed="1"/>
-    <w:lsdException w:name="Placeholder Text" w:semiHidden="1"/>
-    <w:lsdException w:name="No Spacing" w:uiPriority="1" w:qFormat="1"/>
-    <w:lsdException w:name="Light Shading" w:uiPriority="60"/>
-    <w:lsdException w:name="Light List" w:uiPriority="61"/>
-    <w:lsdException w:name="Light Grid" w:uiPriority="62"/>
-    <w:lsdException w:name="Medium Shading 1" w:uiPriority="63"/>
-    <w:lsdException w:name="Medium Shading 2" w:uiPriority="64"/>
-    <w:lsdException w:name="Medium List 1" w:uiPriority="65"/>
-    <w:lsdException w:name="Medium List 2" w:uiPriority="66"/>
-    <w:lsdException w:name="Medium Grid 1" w:uiPriority="67"/>
-    <w:lsdException w:name="Medium Grid 2" w:uiPriority="68"/>
-    <w:lsdException w:name="Medium Grid 3" w:uiPriority="69"/>
-    <w:lsdException w:name="Dark List" w:uiPriority="70"/>
-    <w:lsdException w:name="Colorful Shading" w:uiPriority="71"/>
-    <w:lsdException w:name="Colorful List" w:uiPriority="72"/>
-    <w:lsdException w:name="Colorful Grid" w:uiPriority="73"/>
-    <w:lsdException w:name="Light Shading Accent 1" w:uiPriority="60"/>
-    <w:lsdException w:name="Light List Accent 1" w:uiPriority="61"/>
-    <w:lsdException w:name="Light Grid Accent 1" w:uiPriority="62"/>
-    <w:lsdException w:name="Medium Shading 1 Accent 1" w:uiPriority="63"/>
-    <w:lsdException w:name="Medium Shading 2 Accent 1" w:uiPriority="64"/>
-    <w:lsdException w:name="Medium List 1 Accent 1" w:uiPriority="65"/>
-    <w:lsdException w:name="Revision" w:semiHidden="1"/>
-    <w:lsdException w:name="List Paragraph" w:uiPriority="34" w:qFormat="1"/>
-    <w:lsdException w:name="Quote" w:uiPriority="29" w:qFormat="1"/>
-    <w:lsdException w:name="Intense Quote" w:uiPriority="30" w:qFormat="1"/>
-    <w:lsdException w:name="Medium List 2 Accent 1" w:uiPriority="66"/>
-    <w:lsdException w:name="Medium Grid 1 Accent 1" w:uiPriority="67"/>
-    <w:lsdException w:name="Medium Grid 2 Accent 1" w:uiPriority="68"/>
-    <w:lsdException w:name="Medium Grid 3 Accent 1" w:uiPriority="69"/>
-    <w:lsdException w:name="Dark List Accent 1" w:uiPriority="70"/>
-    <w:lsdException w:name="Colorful Shading Accent 1" w:uiPriority="71"/>
-    <w:lsdException w:name="Colorful List Accent 1" w:uiPriority="72"/>
-    <w:lsdException w:name="Colorful Grid Accent 1" w:uiPriority="73"/>
-    <w:lsdException w:name="Light Shading Accent 2" w:uiPriority="60"/>
-    <w:lsdException w:name="Light List Accent 2" w:uiPriority="61"/>
-    <w:lsdException w:name="Light Grid Accent 2" w:uiPriority="62"/>
-    <w:lsdException w:name="Medium Shading 1 Accent 2" w:uiPriority="63"/>
-    <w:lsdException w:name="Medium Shading 2 Accent 2" w:uiPriority="64"/>
-    <w:lsdException w:name="Medium List 1 Accent 2" w:uiPriority="65"/>
-    <w:lsdException w:name="Medium List 2 Accent 2" w:uiPriority="66"/>
-    <w:lsdException w:name="Medium Grid 1 Accent 2" w:uiPriority="67"/>
-    <w:lsdException w:name="Medium Grid 2 Accent 2" w:uiPriority="68"/>
-    <w:lsdException w:name="Medium Grid 3 Accent 2" w:uiPriority="69"/>
-    <w:lsdException w:name="Dark List Accent 2" w:uiPriority="70"/>
-    <w:lsdException w:name="Colorful Shading Accent 2" w:uiPriority="71"/>
-    <w:lsdException w:name="Colorful List Accent 2" w:uiPriority="72"/>
-    <w:lsdException w:name="Colorful Grid Accent 2" w:uiPriority="73"/>
-    <w:lsdException w:name="Light Shading Accent 3" w:uiPriority="60"/>
-    <w:lsdException w:name="Light List Accent 3" w:uiPriority="61"/>
-    <w:lsdException w:name="Light Grid Accent 3" w:uiPriority="62"/>
-    <w:lsdException w:name="Medium Shading 1 Accent 3" w:uiPriority="63"/>
-    <w:lsdException w:name="Medium Shading 2 Accent 3" w:uiPriority="64"/>
-    <w:lsdException w:name="Medium List 1 Accent 3" w:uiPriority="65"/>
-    <w:lsdException w:name="Medium List 2 Accent 3" w:uiPriority="66"/>
-    <w:lsdException w:name="Medium Grid 1 Accent 3" w:uiPriority="67"/>
-    <w:lsdException w:name="Medium Grid 2 Accent 3" w:uiPriority="68"/>
-    <w:lsdException w:name="Medium Grid 3 Accent 3" w:uiPriority="69"/>
-    <w:lsdException w:name="Dark List Accent 3" w:uiPriority="70"/>
-    <w:lsdException w:name="Colorful Shading Accent 3" w:uiPriority="71"/>
-    <w:lsdException w:name="Colorful List Accent 3" w:uiPriority="72"/>
-    <w:lsdException w:name="Colorful Grid Accent 3" w:uiPriority="73"/>
-    <w:lsdException w:name="Light Shading Accent 4" w:uiPriority="60"/>
-    <w:lsdException w:name="Light List Accent 4" w:uiPriority="61"/>
-    <w:lsdException w:name="Light Grid Accent 4" w:uiPriority="62"/>
-    <w:lsdException w:name="Medium Shading 1 Accent 4" w:uiPriority="63"/>
-    <w:lsdException w:name="Medium Shading 2 Accent 4" w:uiPriority="64"/>
-    <w:lsdException w:name="Medium List 1 Accent 4" w:uiPriority="65"/>
-    <w:lsdException w:name="Medium List 2 Accent 4" w:uiPriority="66"/>
-    <w:lsdException w:name="Medium Grid 1 Accent 4" w:uiPriority="67"/>
-    <w:lsdException w:name="Medium Grid 2 Accent 4" w:uiPriority="68"/>
-    <w:lsdException w:name="Medium Grid 3 Accent 4" w:uiPriority="69"/>
-    <w:lsdException w:name="Dark List Accent 4" w:uiPriority="70"/>
-    <w:lsdException w:name="Colorful Shading Accent 4" w:uiPriority="71"/>
-    <w:lsdException w:name="Colorful List Accent 4" w:uiPriority="72"/>
-    <w:lsdException w:name="Colorful Grid Accent 4" w:uiPriority="73"/>
-    <w:lsdException w:name="Light Shading Accent 5" w:uiPriority="60"/>
-    <w:lsdException w:name="Light List Accent 5" w:uiPriority="61"/>
-    <w:lsdException w:name="Light Grid Accent 5" w:uiPriority="62"/>
-    <w:lsdException w:name="Medium Shading 1 Accent 5" w:uiPriority="63"/>
-    <w:lsdException w:name="Medium Shading 2 Accent 5" w:uiPriority="64"/>
-    <w:lsdException w:name="Medium List 1 Accent 5" w:uiPriority="65"/>
-    <w:lsdException w:name="Medium List 2 Accent 5" w:uiPriority="66"/>
-    <w:lsdException w:name="Medium Grid 1 Accent 5" w:uiPriority="67"/>
-    <w:lsdException w:name="Medium Grid 2 Accent 5" w:uiPriority="68"/>
-    <w:lsdException w:name="Medium Grid 3 Accent 5" w:uiPriority="69"/>
-    <w:lsdException w:name="Dark List Accent 5" w:uiPriority="70"/>
-    <w:lsdException w:name="Colorful Shading Accent 5" w:uiPriority="71"/>
-    <w:lsdException w:name="Colorful List Accent 5" w:uiPriority="72"/>
-    <w:lsdException w:name="Colorful Grid Accent 5" w:uiPriority="73"/>
-    <w:lsdException w:name="Light Shading Accent 6" w:uiPriority="60"/>
-    <w:lsdException w:name="Light List Accent 6" w:uiPriority="61"/>
-    <w:lsdException w:name="Light Grid Accent 6" w:uiPriority="62"/>
-    <w:lsdException w:name="Medium Shading 1 Accent 6" w:uiPriority="63"/>
-    <w:lsdException w:name="Medium Shading 2 Accent 6" w:uiPriority="64"/>
-    <w:lsdException w:name="Medium List 1 Accent 6" w:uiPriority="65"/>
-    <w:lsdException w:name="Medium List 2 Accent 6" w:uiPriority="66"/>
-    <w:lsdException w:name="Medium Grid 1 Accent 6" w:uiPriority="67"/>
-    <w:lsdException w:name="Medium Grid 2 Accent 6" w:uiPriority="68"/>
-    <w:lsdException w:name="Medium Grid 3 Accent 6" w:uiPriority="69"/>
-    <w:lsdException w:name="Dark List Accent 6" w:uiPriority="70"/>
-    <w:lsdException w:name="Colorful Shading Accent 6" w:uiPriority="71"/>
-    <w:lsdException w:name="Colorful List Accent 6" w:uiPriority="72"/>
-    <w:lsdException w:name="Colorful Grid Accent 6" w:uiPriority="73"/>
-    <w:lsdException w:name="Subtle Emphasis" w:uiPriority="19" w:qFormat="1"/>
-    <w:lsdException w:name="Intense Emphasis" w:uiPriority="21" w:qFormat="1"/>
-    <w:lsdException w:name="Subtle Reference" w:uiPriority="31" w:qFormat="1"/>
-    <w:lsdException w:name="Intense Reference" w:uiPriority="32" w:qFormat="1"/>
-    <w:lsdException w:name="Book Title" w:uiPriority="33" w:qFormat="1"/>
-    <w:lsdException w:name="Bibliography" w:semiHidden="1" w:uiPriority="37" w:unhideWhenUsed="1"/>
-    <w:lsdException w:name="TOC Heading" w:semiHidden="1" w:uiPriority="39" w:unhideWhenUsed="1" w:qFormat="1"/>
-    <w:lsdException w:name="Plain Table 1" w:uiPriority="41"/>
-    <w:lsdException w:name="Plain Table 2" w:uiPriority="42"/>
-    <w:lsdException w:name="Plain Table 3" w:uiPriority="43"/>
-    <w:lsdException w:name="Plain Table 4" w:uiPriority="44"/>
-    <w:lsdException w:name="Plain Table 5" w:uiPriority="45"/>
-    <w:lsdException w:name="Grid Table Light" w:uiPriority="40"/>
-    <w:lsdException w:name="Grid Table 1 Light" w:uiPriority="46"/>
-    <w:lsdException w:name="Grid Table 2" w:uiPriority="47"/>
-    <w:lsdException w:name="Grid Table 3" w:uiPriority="48"/>
-    <w:lsdException w:name="Grid Table 4" w:uiPriority="49"/>
-    <w:lsdException w:name="Grid Table 5 Dark" w:uiPriority="50"/>
-    <w:lsdException w:name="Grid Table 6 Colorful" w:uiPriority="51"/>
-    <w:lsdException w:name="Grid Table 7 Colorful" w:uiPriority="52"/>
-    <w:lsdException w:name="Grid Table 1 Light Accent 1" w:uiPriority="46"/>
-    <w:lsdException w:name="Grid Table 2 Accent 1" w:uiPriority="47"/>
-    <w:lsdException w:name="Grid Table 3 Accent 1" w:uiPriority="48"/>
-    <w:lsdException w:name="Grid Table 4 Accent 1" w:uiPriority="49"/>
-    <w:lsdException w:name="Grid Table 5 Dark Accent 1" w:uiPriority="50"/>
-    <w:lsdException w:name="Grid Table 6 Colorful Accent 1" w:uiPriority="51"/>
-    <w:lsdException w:name="Grid Table 7 Colorful Accent 1" w:uiPriority="52"/>
-    <w:lsdException w:name="Grid Table 1 Light Accent 2" w:uiPriority="46"/>
-    <w:lsdException w:name="Grid Table 2 Accent 2" w:uiPriority="47"/>
-    <w:lsdException w:name="Grid Table 3 Accent 2" w:uiPriority="48"/>
-    <w:lsdException w:name="Grid Table 4 Accent 2" w:uiPriority="49"/>
-    <w:lsdException w:name="Grid Table 5 Dark Accent 2" w:uiPriority="50"/>
-    <w:lsdException w:name="Grid Table 6 Colorful Accent 2" w:uiPriority="51"/>
-    <w:lsdException w:name="Grid Table 7 Colorful Accent 2" w:uiPriority="52"/>
-    <w:lsdException w:name="Grid Table 1 Light Accent 3" w:uiPriority="46"/>
-    <w:lsdException w:name="Grid Table 2 Accent 3" w:uiPriority="47"/>
-    <w:lsdException w:name="Grid Table 3 Accent 3" w:uiPriority="48"/>
-    <w:lsdException w:name="Grid Table 4 Accent 3" w:uiPriority="49"/>
-    <w:lsdException w:name="Grid Table 5 Dark Accent 3" w:uiPriority="50"/>
-    <w:lsdException w:name="Grid Table 6 Colorful Accent 3" w:uiPriority="51"/>
-    <w:lsdException w:name="Grid Table 7 Colorful Accent 3" w:uiPriority="52"/>
-    <w:lsdException w:name="Grid Table 1 Light Accent 4" w:uiPriority="46"/>
-    <w:lsdException w:name="Grid Table 2 Accent 4" w:uiPriority="47"/>
-    <w:lsdException w:name="Grid Table 3 Accent 4" w:uiPriority="48"/>
-    <w:lsdException w:name="Grid Table 4 Accent 4" w:uiPriority="49"/>
-    <w:lsdException w:name="Grid Table 5 Dark Accent 4" w:uiPriority="50"/>
-    <w:lsdException w:name="Grid Table 6 Colorful Accent 4" w:uiPriority="51"/>
-    <w:lsdException w:name="Grid Table 7 Colorful Accent 4" w:uiPriority="52"/>
-    <w:lsdException w:name="Grid Table 1 Light Accent 5" w:uiPriority="46"/>
-    <w:lsdException w:name="Grid Table 2 Accent 5" w:uiPriority="47"/>
-    <w:lsdException w:name="Grid Table 3 Accent 5" w:uiPriority="48"/>
-    <w:lsdException w:name="Grid Table 4 Accent 5" w:uiPriority="49"/>
-    <w:lsdException w:name="Grid Table 5 Dark Accent 5" w:uiPriority="50"/>
-    <w:lsdException w:name="Grid Table 6 Colorful Accent 5" w:uiPriority="51"/>
-    <w:lsdException w:name="Grid Table 7 Colorful Accent 5" w:uiPriority="52"/>
-    <w:lsdException w:name="Grid Table 1 Light Accent 6" w:uiPriority="46"/>
-    <w:lsdException w:name="Grid Table 2 Accent 6" w:uiPriority="47"/>
-    <w:lsdException w:name="Grid Table 3 Accent 6" w:uiPriority="48"/>
-    <w:lsdException w:name="Grid Table 4 Accent 6" w:uiPriority="49"/>
-    <w:lsdException w:name="Grid Table 5 Dark Accent 6" w:uiPriority="50"/>
-    <w:lsdException w:name="Grid Table 6 Colorful Accent 6" w:uiPriority="51"/>
-    <w:lsdException w:name="Grid Table 7 Colorful Accent 6" w:uiPriority="52"/>
-    <w:lsdException w:name="List Table 1 Light" w:uiPriority="46"/>
-    <w:lsdException w:name="List Table 2" w:uiPriority="47"/>
-    <w:lsdException w:name="List Table 3" w:uiPriority="48"/>
-    <w:lsdException w:name="List Table 4" w:uiPriority="49"/>
-    <w:lsdException w:name="List Table 5 Dark" w:uiPriority="50"/>
-    <w:lsdException w:name="List Table 6 Colorful" w:uiPriority="51"/>
-    <w:lsdException w:name="List Table 7 Colorful" w:uiPriority="52"/>
-    <w:lsdException w:name="List Table 1 Light Accent 1" w:uiPriority="46"/>
-    <w:lsdException w:name="List Table 2 Accent 1" w:uiPriority="47"/>
-    <w:lsdException w:name="List Table 3 Accent 1" w:uiPriority="48"/>
-    <w:lsdException w:name="List Table 4 Accent 1" w:uiPriority="49"/>
-    <w:lsdException w:name="List Table 5 Dark Accent 1" w:uiPriority="50"/>
-    <w:lsdException w:name="List Table 6 Colorful Accent 1" w:uiPriority="51"/>
-    <w:lsdException w:name="List Table 7 Colorful Accent 1" w:uiPriority="52"/>
-    <w:lsdException w:name="List Table 1 Light Accent 2" w:uiPriority="46"/>
-    <w:lsdException w:name="List Table 2 Accent 2" w:uiPriority="47"/>
-    <w:lsdException w:name="List Table 3 Accent 2" w:uiPriority="48"/>
-    <w:lsdException w:name="List Table 4 Accent 2" w:uiPriority="49"/>
-    <w:lsdException w:name="List Table 5 Dark Accent 2" w:uiPriority="50"/>
-    <w:lsdException w:name="List Table 6 Colorful Accent 2" w:uiPriority="51"/>
-    <w:lsdException w:name="List Table 7 Colorful Accent 2" w:uiPriority="52"/>
-    <w:lsdException w:name="List Table 1 Light Accent 3" w:uiPriority="46"/>
-    <w:lsdException w:name="List Table 2 Accent 3" w:uiPriority="47"/>
-    <w:lsdException w:name="List Table 3 Accent 3" w:uiPriority="48"/>
-    <w:lsdException w:name="List Table 4 Accent 3" w:uiPriority="49"/>
-    <w:lsdException w:name="List Table 5 Dark Accent 3" w:uiPriority="50"/>
-    <w:lsdException w:name="List Table 6 Colorful Accent 3" w:uiPriority="51"/>
-    <w:lsdException w:name="List Table 7 Colorful Accent 3" w:uiPriority="52"/>
-    <w:lsdException w:name="List Table 1 Light Accent 4" w:uiPriority="46"/>
-    <w:lsdException w:name="List Table 2 Accent 4" w:uiPriority="47"/>
-    <w:lsdException w:name="List Table 3 Accent 4" w:uiPriority="48"/>
-    <w:lsdException w:name="List Table 4 Accent 4" w:uiPriority="49"/>
-    <w:lsdException w:name="List Table 5 Dark Accent 4" w:uiPriority="50"/>
-    <w:lsdException w:name="List Table 6 Colorful Accent 4" w:uiPriority="51"/>
-    <w:lsdException w:name="List Table 7 Colorful Accent 4" w:uiPriority="52"/>
-    <w:lsdException w:name="List Table 1 Light Accent 5" w:uiPriority="46"/>
-    <w:lsdException w:name="List Table 2 Accent 5" w:uiPriority="47"/>
-    <w:lsdException w:name="List Table 3 Accent 5" w:uiPriority="48"/>
-    <w:lsdException w:name="List Table 4 Accent 5" w:uiPriority="49"/>
-    <w:lsdException w:name="List Table 5 Dark Accent 5" w:uiPriority="50"/>
-    <w:lsdException w:name="List Table 6 Colorful Accent 5" w:uiPriority="51"/>
-    <w:lsdException w:name="List Table 7 Colorful Accent 5" w:uiPriority="52"/>
-    <w:lsdException w:name="List Table 1 Light Accent 6" w:uiPriority="46"/>
-    <w:lsdException w:name="List Table 2 Accent 6" w:uiPriority="47"/>
-    <w:lsdException w:name="List Table 3 Accent 6" w:uiPriority="48"/>
-    <w:lsdException w:name="List Table 4 Accent 6" w:uiPriority="49"/>
-    <w:lsdException w:name="List Table 5 Dark Accent 6" w:uiPriority="50"/>
-    <w:lsdException w:name="List Table 6 Colorful Accent 6" w:uiPriority="51"/>
-    <w:lsdException w:name="List Table 7 Colorful Accent 6" w:uiPriority="52"/>
+  <w:latentStyles w:defLockedState="0" w:defUIPriority="99" w:defSemiHidden="1" w:defUnhideWhenUsed="1" w:defQFormat="0" w:count="267">
+    <w:lsdException w:name="Normal" w:semiHidden="0" w:uiPriority="0" w:unhideWhenUsed="0" w:qFormat="1"/>
+    <w:lsdException w:name="heading 1" w:semiHidden="0" w:uiPriority="9" w:unhideWhenUsed="0" w:qFormat="1"/>
+    <w:lsdException w:name="heading 2" w:uiPriority="9" w:qFormat="1"/>
+    <w:lsdException w:name="heading 3" w:uiPriority="9" w:qFormat="1"/>
+    <w:lsdException w:name="heading 4" w:uiPriority="9" w:qFormat="1"/>
+    <w:lsdException w:name="heading 5" w:uiPriority="9" w:qFormat="1"/>
+    <w:lsdException w:name="heading 6" w:uiPriority="9" w:qFormat="1"/>
+    <w:lsdException w:name="heading 7" w:uiPriority="9" w:qFormat="1"/>
+    <w:lsdException w:name="heading 8" w:uiPriority="9" w:qFormat="1"/>
+    <w:lsdException w:name="heading 9" w:uiPriority="9" w:qFormat="1"/>
+    <w:lsdException w:name="toc 1" w:uiPriority="39"/>
+    <w:lsdException w:name="toc 2" w:uiPriority="39"/>
+    <w:lsdException w:name="toc 3" w:uiPriority="39"/>
+    <w:lsdException w:name="toc 4" w:uiPriority="39"/>
+    <w:lsdException w:name="toc 5" w:uiPriority="39"/>
+    <w:lsdException w:name="toc 6" w:uiPriority="39"/>
+    <w:lsdException w:name="toc 7" w:uiPriority="39"/>
+    <w:lsdException w:name="toc 8" w:uiPriority="39"/>
+    <w:lsdException w:name="toc 9" w:uiPriority="39"/>
+    <w:lsdException w:name="caption" w:uiPriority="35" w:qFormat="1"/>
+    <w:lsdException w:name="Title" w:semiHidden="0" w:uiPriority="10" w:unhideWhenUsed="0" w:qFormat="1"/>
+    <w:lsdException w:name="Default Paragraph Font" w:uiPriority="1"/>
+    <w:lsdException w:name="Subtitle" w:semiHidden="0" w:uiPriority="11" w:unhideWhenUsed="0" w:qFormat="1"/>
+    <w:lsdException w:name="Strong" w:semiHidden="0" w:uiPriority="22" w:unhideWhenUsed="0" w:qFormat="1"/>
+    <w:lsdException w:name="Emphasis" w:semiHidden="0" w:uiPriority="20" w:unhideWhenUsed="0" w:qFormat="1"/>
+    <w:lsdException w:name="Table Grid" w:semiHidden="0" w:uiPriority="39" w:unhideWhenUsed="0"/>
+    <w:lsdException w:name="Placeholder Text" w:unhideWhenUsed="0"/>
+    <w:lsdException w:name="No Spacing" w:semiHidden="0" w:uiPriority="1" w:unhideWhenUsed="0" w:qFormat="1"/>
+    <w:lsdException w:name="Light Shading" w:semiHidden="0" w:uiPriority="60" w:unhideWhenUsed="0"/>
+    <w:lsdException w:name="Light List" w:semiHidden="0" w:uiPriority="61" w:unhideWhenUsed="0"/>
+    <w:lsdException w:name="Light Grid" w:semiHidden="0" w:uiPriority="62" w:unhideWhenUsed="0"/>
+    <w:lsdException w:name="Medium Shading 1" w:semiHidden="0" w:uiPriority="63" w:unhideWhenUsed="0"/>
+    <w:lsdException w:name="Medium Shading 2" w:semiHidden="0" w:uiPriority="64" w:unhideWhenUsed="0"/>
+    <w:lsdException w:name="Medium List 1" w:semiHidden="0" w:uiPriority="65" w:unhideWhenUsed="0"/>
+    <w:lsdException w:name="Medium List 2" w:semiHidden="0" w:uiPriority="66" w:unhideWhenUsed="0"/>
+    <w:lsdException w:name="Medium Grid 1" w:semiHidden="0" w:uiPriority="67" w:unhideWhenUsed="0"/>
+    <w:lsdException w:name="Medium Grid 2" w:semiHidden="0" w:uiPriority="68" w:unhideWhenUsed="0"/>
+    <w:lsdException w:name="Medium Grid 3" w:semiHidden="0" w:uiPriority="69" w:unhideWhenUsed="0"/>
+    <w:lsdException w:name="Dark List" w:semiHidden="0" w:uiPriority="70" w:unhideWhenUsed="0"/>
+    <w:lsdException w:name="Colorful Shading" w:semiHidden="0" w:uiPriority="71" w:unhideWhenUsed="0"/>
+    <w:lsdException w:name="Colorful List" w:semiHidden="0" w:uiPriority="72" w:unhideWhenUsed="0"/>
+    <w:lsdException w:name="Colorful Grid" w:semiHidden="0" w:uiPriority="73" w:unhideWhenUsed="0"/>
+    <w:lsdException w:name="Light Shading Accent 1" w:semiHidden="0" w:uiPriority="60" w:unhideWhenUsed="0"/>
+    <w:lsdException w:name="Light List Accent 1" w:semiHidden="0" w:uiPriority="61" w:unhideWhenUsed="0"/>
+    <w:lsdException w:name="Light Grid Accent 1" w:semiHidden="0" w:uiPriority="62" w:unhideWhenUsed="0"/>
+    <w:lsdException w:name="Medium Shading 1 Accent 1" w:semiHidden="0" w:uiPriority="63" w:unhideWhenUsed="0"/>
+    <w:lsdException w:name="Medium Shading 2 Accent 1" w:semiHidden="0" w:uiPriority="64" w:unhideWhenUsed="0"/>
+    <w:lsdException w:name="Medium List 1 Accent 1" w:semiHidden="0" w:uiPriority="65" w:unhideWhenUsed="0"/>
+    <w:lsdException w:name="Revision" w:unhideWhenUsed="0"/>
+    <w:lsdException w:name="List Paragraph" w:semiHidden="0" w:uiPriority="34" w:unhideWhenUsed="0" w:qFormat="1"/>
+    <w:lsdException w:name="Quote" w:semiHidden="0" w:uiPriority="29" w:unhideWhenUsed="0" w:qFormat="1"/>
+    <w:lsdException w:name="Intense Quote" w:semiHidden="0" w:uiPriority="30" w:unhideWhenUsed="0" w:qFormat="1"/>
+    <w:lsdException w:name="Medium List 2 Accent 1" w:semiHidden="0" w:uiPriority="66" w:unhideWhenUsed="0"/>
+    <w:lsdException w:name="Medium Grid 1 Accent 1" w:semiHidden="0" w:uiPriority="67" w:unhideWhenUsed="0"/>
+    <w:lsdException w:name="Medium Grid 2 Accent 1" w:semiHidden="0" w:uiPriority="68" w:unhideWhenUsed="0"/>
+    <w:lsdException w:name="Medium Grid 3 Accent 1" w:semiHidden="0" w:uiPriority="69" w:unhideWhenUsed="0"/>
+    <w:lsdException w:name="Dark List Accent 1" w:semiHidden="0" w:uiPriority="70" w:unhideWhenUsed="0"/>
+    <w:lsdException w:name="Colorful Shading Accent 1" w:semiHidden="0" w:uiPriority="71" w:unhideWhenUsed="0"/>
+    <w:lsdException w:name="Colorful List Accent 1" w:semiHidden="0" w:uiPriority="72" w:unhideWhenUsed="0"/>
+    <w:lsdException w:name="Colorful Grid Accent 1" w:semiHidden="0" w:uiPriority="73" w:unhideWhenUsed="0"/>
+    <w:lsdException w:name="Light Shading Accent 2" w:semiHidden="0" w:uiPriority="60" w:unhideWhenUsed="0"/>
+    <w:lsdException w:name="Light List Accent 2" w:semiHidden="0" w:uiPriority="61" w:unhideWhenUsed="0"/>
+    <w:lsdException w:name="Light Grid Accent 2" w:semiHidden="0" w:uiPriority="62" w:unhideWhenUsed="0"/>
+    <w:lsdException w:name="Medium Shading 1 Accent 2" w:semiHidden="0" w:uiPriority="63" w:unhideWhenUsed="0"/>
+    <w:lsdException w:name="Medium Shading 2 Accent 2" w:semiHidden="0" w:uiPriority="64" w:unhideWhenUsed="0"/>
+    <w:lsdException w:name="Medium List 1 Accent 2" w:semiHidden="0" w:uiPriority="65" w:unhideWhenUsed="0"/>
+    <w:lsdException w:name="Medium List 2 Accent 2" w:semiHidden="0" w:uiPriority="66" w:unhideWhenUsed="0"/>
+    <w:lsdException w:name="Medium Grid 1 Accent 2" w:semiHidden="0" w:uiPriority="67" w:unhideWhenUsed="0"/>
+    <w:lsdException w:name="Medium Grid 2 Accent 2" w:semiHidden="0" w:uiPriority="68" w:unhideWhenUsed="0"/>
+    <w:lsdException w:name="Medium Grid 3 Accent 2" w:semiHidden="0" w:uiPriority="69" w:unhideWhenUsed="0"/>
+    <w:lsdException w:name="Dark List Accent 2" w:semiHidden="0" w:uiPriority="70" w:unhideWhenUsed="0"/>
+    <w:lsdException w:name="Colorful Shading Accent 2" w:semiHidden="0" w:uiPriority="71" w:unhideWhenUsed="0"/>
+    <w:lsdException w:name="Colorful List Accent 2" w:semiHidden="0" w:uiPriority="72" w:unhideWhenUsed="0"/>
+    <w:lsdException w:name="Colorful Grid Accent 2" w:semiHidden="0" w:uiPriority="73" w:unhideWhenUsed="0"/>
+    <w:lsdException w:name="Light Shading Accent 3" w:semiHidden="0" w:uiPriority="60" w:unhideWhenUsed="0"/>
+    <w:lsdException w:name="Light List Accent 3" w:semiHidden="0" w:uiPriority="61" w:unhideWhenUsed="0"/>
+    <w:lsdException w:name="Light Grid Accent 3" w:semiHidden="0" w:uiPriority="62" w:unhideWhenUsed="0"/>
+    <w:lsdException w:name="Medium Shading 1 Accent 3" w:semiHidden="0" w:uiPriority="63" w:unhideWhenUsed="0"/>
+    <w:lsdException w:name="Medium Shading 2 Accent 3" w:semiHidden="0" w:uiPriority="64" w:unhideWhenUsed="0"/>
+    <w:lsdException w:name="Medium List 1 Accent 3" w:semiHidden="0" w:uiPriority="65" w:unhideWhenUsed="0"/>
+    <w:lsdException w:name="Medium List 2 Accent 3" w:semiHidden="0" w:uiPriority="66" w:unhideWhenUsed="0"/>
+    <w:lsdException w:name="Medium Grid 1 Accent 3" w:semiHidden="0" w:uiPriority="67" w:unhideWhenUsed="0"/>
+    <w:lsdException w:name="Medium Grid 2 Accent 3" w:semiHidden="0" w:uiPriority="68" w:unhideWhenUsed="0"/>
+    <w:lsdException w:name="Medium Grid 3 Accent 3" w:semiHidden="0" w:uiPriority="69" w:unhideWhenUsed="0"/>
+    <w:lsdException w:name="Dark List Accent 3" w:semiHidden="0" w:uiPriority="70" w:unhideWhenUsed="0"/>
+    <w:lsdException w:name="Colorful Shading Accent 3" w:semiHidden="0" w:uiPriority="71" w:unhideWhenUsed="0"/>
+    <w:lsdException w:name="Colorful List Accent 3" w:semiHidden="0" w:uiPriority="72" w:unhideWhenUsed="0"/>
+    <w:lsdException w:name="Colorful Grid Accent 3" w:semiHidden="0" w:uiPriority="73" w:unhideWhenUsed="0"/>
+    <w:lsdException w:name="Light Shading Accent 4" w:semiHidden="0" w:uiPriority="60" w:unhideWhenUsed="0"/>
+    <w:lsdException w:name="Light List Accent 4" w:semiHidden="0" w:uiPriority="61" w:unhideWhenUsed="0"/>
+    <w:lsdException w:name="Light Grid Accent 4" w:semiHidden="0" w:uiPriority="62" w:unhideWhenUsed="0"/>
+    <w:lsdException w:name="Medium Shading 1 Accent 4" w:semiHidden="0" w:uiPriority="63" w:unhideWhenUsed="0"/>
+    <w:lsdException w:name="Medium Shading 2 Accent 4" w:semiHidden="0" w:uiPriority="64" w:unhideWhenUsed="0"/>
+    <w:lsdException w:name="Medium List 1 Accent 4" w:semiHidden="0" w:uiPriority="65" w:unhideWhenUsed="0"/>
+    <w:lsdException w:name="Medium List 2 Accent 4" w:semiHidden="0" w:uiPriority="66" w:unhideWhenUsed="0"/>
+    <w:lsdException w:name="Medium Grid 1 Accent 4" w:semiHidden="0" w:uiPriority="67" w:unhideWhenUsed="0"/>
+    <w:lsdException w:name="Medium Grid 2 Accent 4" w:semiHidden="0" w:uiPriority="68" w:unhideWhenUsed="0"/>
+    <w:lsdException w:name="Medium Grid 3 Accent 4" w:semiHidden="0" w:uiPriority="69" w:unhideWhenUsed="0"/>
+    <w:lsdException w:name="Dark List Accent 4" w:semiHidden="0" w:uiPriority="70" w:unhideWhenUsed="0"/>
+    <w:lsdException w:name="Colorful Shading Accent 4" w:semiHidden="0" w:uiPriority="71" w:unhideWhenUsed="0"/>
+    <w:lsdException w:name="Colorful List Accent 4" w:semiHidden="0" w:uiPriority="72" w:unhideWhenUsed="0"/>
+    <w:lsdException w:name="Colorful Grid Accent 4" w:semiHidden="0" w:uiPriority="73" w:unhideWhenUsed="0"/>
+    <w:lsdException w:name="Light Shading Accent 5" w:semiHidden="0" w:uiPriority="60" w:unhideWhenUsed="0"/>
+    <w:lsdException w:name="Light List Accent 5" w:semiHidden="0" w:uiPriority="61" w:unhideWhenUsed="0"/>
+    <w:lsdException w:name="Light Grid Accent 5" w:semiHidden="0" w:uiPriority="62" w:unhideWhenUsed="0"/>
+    <w:lsdException w:name="Medium Shading 1 Accent 5" w:semiHidden="0" w:uiPriority="63" w:unhideWhenUsed="0"/>
+    <w:lsdException w:name="Medium Shading 2 Accent 5" w:semiHidden="0" w:uiPriority="64" w:unhideWhenUsed="0"/>
+    <w:lsdException w:name="Medium List 1 Accent 5" w:semiHidden="0" w:uiPriority="65" w:unhideWhenUsed="0"/>
+    <w:lsdException w:name="Medium List 2 Accent 5" w:semiHidden="0" w:uiPriority="66" w:unhideWhenUsed="0"/>
+    <w:lsdException w:name="Medium Grid 1 Accent 5" w:semiHidden="0" w:uiPriority="67" w:unhideWhenUsed="0"/>
+    <w:lsdException w:name="Medium Grid 2 Accent 5" w:semiHidden="0" w:uiPriority="68" w:unhideWhenUsed="0"/>
+    <w:lsdException w:name="Medium Grid 3 Accent 5" w:semiHidden="0" w:uiPriority="69" w:unhideWhenUsed="0"/>
+    <w:lsdException w:name="Dark List Accent 5" w:semiHidden="0" w:uiPriority="70" w:unhideWhenUsed="0"/>
+    <w:lsdException w:name="Colorful Shading Accent 5" w:semiHidden="0" w:uiPriority="71" w:unhideWhenUsed="0"/>
+    <w:lsdException w:name="Colorful List Accent 5" w:semiHidden="0" w:uiPriority="72" w:unhideWhenUsed="0"/>
+    <w:lsdException w:name="Colorful Grid Accent 5" w:semiHidden="0" w:uiPriority="73" w:unhideWhenUsed="0"/>
+    <w:lsdException w:name="Light Shading Accent 6" w:semiHidden="0" w:uiPriority="60" w:unhideWhenUsed="0"/>
+    <w:lsdException w:name="Light List Accent 6" w:semiHidden="0" w:uiPriority="61" w:unhideWhenUsed="0"/>
+    <w:lsdException w:name="Light Grid Accent 6" w:semiHidden="0" w:uiPriority="62" w:unhideWhenUsed="0"/>
+    <w:lsdException w:name="Medium Shading 1 Accent 6" w:semiHidden="0" w:uiPriority="63" w:unhideWhenUsed="0"/>
+    <w:lsdException w:name="Medium Shading 2 Accent 6" w:semiHidden="0" w:uiPriority="64" w:unhideWhenUsed="0"/>
+    <w:lsdException w:name="Medium List 1 Accent 6" w:semiHidden="0" w:uiPriority="65" w:unhideWhenUsed="0"/>
+    <w:lsdException w:name="Medium List 2 Accent 6" w:semiHidden="0" w:uiPriority="66" w:unhideWhenUsed="0"/>
+    <w:lsdException w:name="Medium Grid 1 Accent 6" w:semiHidden="0" w:uiPriority="67" w:unhideWhenUsed="0"/>
+    <w:lsdException w:name="Medium Grid 2 Accent 6" w:semiHidden="0" w:uiPriority="68" w:unhideWhenUsed="0"/>
+    <w:lsdException w:name="Medium Grid 3 Accent 6" w:semiHidden="0" w:uiPriority="69" w:unhideWhenUsed="0"/>
+    <w:lsdException w:name="Dark List Accent 6" w:semiHidden="0" w:uiPriority="70" w:unhideWhenUsed="0"/>
+    <w:lsdException w:name="Colorful Shading Accent 6" w:semiHidden="0" w:uiPriority="71" w:unhideWhenUsed="0"/>
+    <w:lsdException w:name="Colorful List Accent 6" w:semiHidden="0" w:uiPriority="72" w:unhideWhenUsed="0"/>
+    <w:lsdException w:name="Colorful Grid Accent 6" w:semiHidden="0" w:uiPriority="73" w:unhideWhenUsed="0"/>
+    <w:lsdException w:name="Subtle Emphasis" w:semiHidden="0" w:uiPriority="19" w:unhideWhenUsed="0" w:qFormat="1"/>
+    <w:lsdException w:name="Intense Emphasis" w:semiHidden="0" w:uiPriority="21" w:unhideWhenUsed="0" w:qFormat="1"/>
+    <w:lsdException w:name="Subtle Reference" w:semiHidden="0" w:uiPriority="31" w:unhideWhenUsed="0" w:qFormat="1"/>
+    <w:lsdException w:name="Intense Reference" w:semiHidden="0" w:uiPriority="32" w:unhideWhenUsed="0" w:qFormat="1"/>
+    <w:lsdException w:name="Book Title" w:semiHidden="0" w:uiPriority="33" w:unhideWhenUsed="0" w:qFormat="1"/>
+    <w:lsdException w:name="Bibliography" w:uiPriority="37"/>
+    <w:lsdException w:name="TOC Heading" w:uiPriority="39" w:qFormat="1"/>
   </w:latentStyles>
   <w:style w:type="paragraph" w:default="1" w:styleId="Standard">
     <w:name w:val="Normal"/>
@@ -3920,6 +3580,971 @@
     <w:rPr>
       <w:color w:val="0563C1" w:themeColor="hyperlink"/>
       <w:u w:val="single"/>
+    </w:rPr>
+  </w:style>
+  <w:style w:type="paragraph" w:styleId="Sprechblasentext">
+    <w:name w:val="Balloon Text"/>
+    <w:basedOn w:val="Standard"/>
+    <w:link w:val="SprechblasentextZchn"/>
+    <w:uiPriority w:val="99"/>
+    <w:semiHidden/>
+    <w:unhideWhenUsed/>
+    <w:rsid w:val="006F7E9A"/>
+    <w:pPr>
+      <w:spacing w:after="0" w:line="240" w:lineRule="auto"/>
+    </w:pPr>
+    <w:rPr>
+      <w:rFonts w:ascii="Tahoma" w:hAnsi="Tahoma" w:cs="Tahoma"/>
+      <w:sz w:val="16"/>
+      <w:szCs w:val="16"/>
+    </w:rPr>
+  </w:style>
+  <w:style w:type="character" w:customStyle="1" w:styleId="SprechblasentextZchn">
+    <w:name w:val="Sprechblasentext Zchn"/>
+    <w:basedOn w:val="Absatz-Standardschriftart"/>
+    <w:link w:val="Sprechblasentext"/>
+    <w:uiPriority w:val="99"/>
+    <w:semiHidden/>
+    <w:rsid w:val="006F7E9A"/>
+    <w:rPr>
+      <w:rFonts w:ascii="Tahoma" w:hAnsi="Tahoma" w:cs="Tahoma"/>
+      <w:sz w:val="16"/>
+      <w:szCs w:val="16"/>
+    </w:rPr>
+  </w:style>
+</w:styles>
+</file>
+
+<file path=word/stylesWithEffects.xml><?xml version="1.0" encoding="utf-8"?>
+<w:styles xmlns:wpc="http://schemas.microsoft.com/office/word/2010/wordprocessingCanvas" xmlns:mc="http://schemas.openxmlformats.org/markup-compatibility/2006" xmlns:o="urn:schemas-microsoft-com:office:office" xmlns:r="http://schemas.openxmlformats.org/officeDocument/2006/relationships" xmlns:m="http://schemas.openxmlformats.org/officeDocument/2006/math" xmlns:v="urn:schemas-microsoft-com:vml" xmlns:wp14="http://schemas.microsoft.com/office/word/2010/wordprocessingDrawing" xmlns:wp="http://schemas.openxmlformats.org/drawingml/2006/wordprocessingDrawing" xmlns:w10="urn:schemas-microsoft-com:office:word" xmlns:w="http://schemas.openxmlformats.org/wordprocessingml/2006/main" xmlns:w14="http://schemas.microsoft.com/office/word/2010/wordml" xmlns:wpg="http://schemas.microsoft.com/office/word/2010/wordprocessingGroup" xmlns:wpi="http://schemas.microsoft.com/office/word/2010/wordprocessingInk" xmlns:wne="http://schemas.microsoft.com/office/word/2006/wordml" xmlns:wps="http://schemas.microsoft.com/office/word/2010/wordprocessingShape" mc:Ignorable="w14 wp14">
+  <w:docDefaults>
+    <w:rPrDefault>
+      <w:rPr>
+        <w:rFonts w:asciiTheme="minorHAnsi" w:eastAsiaTheme="minorEastAsia" w:hAnsiTheme="minorHAnsi" w:cstheme="minorBidi"/>
+        <w:sz w:val="22"/>
+        <w:szCs w:val="22"/>
+        <w:lang w:val="de-DE" w:eastAsia="en-US" w:bidi="ar-SA"/>
+      </w:rPr>
+    </w:rPrDefault>
+    <w:pPrDefault>
+      <w:pPr>
+        <w:spacing w:after="160" w:line="259" w:lineRule="auto"/>
+      </w:pPr>
+    </w:pPrDefault>
+  </w:docDefaults>
+  <w:latentStyles w:defLockedState="0" w:defUIPriority="99" w:defSemiHidden="1" w:defUnhideWhenUsed="1" w:defQFormat="0" w:count="267">
+    <w:lsdException w:name="Normal" w:semiHidden="0" w:uiPriority="0" w:unhideWhenUsed="0" w:qFormat="1"/>
+    <w:lsdException w:name="heading 1" w:semiHidden="0" w:uiPriority="9" w:unhideWhenUsed="0" w:qFormat="1"/>
+    <w:lsdException w:name="heading 2" w:uiPriority="9" w:qFormat="1"/>
+    <w:lsdException w:name="heading 3" w:uiPriority="9" w:qFormat="1"/>
+    <w:lsdException w:name="heading 4" w:uiPriority="9" w:qFormat="1"/>
+    <w:lsdException w:name="heading 5" w:uiPriority="9" w:qFormat="1"/>
+    <w:lsdException w:name="heading 6" w:uiPriority="9" w:qFormat="1"/>
+    <w:lsdException w:name="heading 7" w:uiPriority="9" w:qFormat="1"/>
+    <w:lsdException w:name="heading 8" w:uiPriority="9" w:qFormat="1"/>
+    <w:lsdException w:name="heading 9" w:uiPriority="9" w:qFormat="1"/>
+    <w:lsdException w:name="toc 1" w:uiPriority="39"/>
+    <w:lsdException w:name="toc 2" w:uiPriority="39"/>
+    <w:lsdException w:name="toc 3" w:uiPriority="39"/>
+    <w:lsdException w:name="toc 4" w:uiPriority="39"/>
+    <w:lsdException w:name="toc 5" w:uiPriority="39"/>
+    <w:lsdException w:name="toc 6" w:uiPriority="39"/>
+    <w:lsdException w:name="toc 7" w:uiPriority="39"/>
+    <w:lsdException w:name="toc 8" w:uiPriority="39"/>
+    <w:lsdException w:name="toc 9" w:uiPriority="39"/>
+    <w:lsdException w:name="caption" w:uiPriority="35" w:qFormat="1"/>
+    <w:lsdException w:name="Title" w:semiHidden="0" w:uiPriority="10" w:unhideWhenUsed="0" w:qFormat="1"/>
+    <w:lsdException w:name="Default Paragraph Font" w:uiPriority="1"/>
+    <w:lsdException w:name="Subtitle" w:semiHidden="0" w:uiPriority="11" w:unhideWhenUsed="0" w:qFormat="1"/>
+    <w:lsdException w:name="Strong" w:semiHidden="0" w:uiPriority="22" w:unhideWhenUsed="0" w:qFormat="1"/>
+    <w:lsdException w:name="Emphasis" w:semiHidden="0" w:uiPriority="20" w:unhideWhenUsed="0" w:qFormat="1"/>
+    <w:lsdException w:name="Table Grid" w:semiHidden="0" w:uiPriority="39" w:unhideWhenUsed="0"/>
+    <w:lsdException w:name="Placeholder Text" w:unhideWhenUsed="0"/>
+    <w:lsdException w:name="No Spacing" w:semiHidden="0" w:uiPriority="1" w:unhideWhenUsed="0" w:qFormat="1"/>
+    <w:lsdException w:name="Light Shading" w:semiHidden="0" w:uiPriority="60" w:unhideWhenUsed="0"/>
+    <w:lsdException w:name="Light List" w:semiHidden="0" w:uiPriority="61" w:unhideWhenUsed="0"/>
+    <w:lsdException w:name="Light Grid" w:semiHidden="0" w:uiPriority="62" w:unhideWhenUsed="0"/>
+    <w:lsdException w:name="Medium Shading 1" w:semiHidden="0" w:uiPriority="63" w:unhideWhenUsed="0"/>
+    <w:lsdException w:name="Medium Shading 2" w:semiHidden="0" w:uiPriority="64" w:unhideWhenUsed="0"/>
+    <w:lsdException w:name="Medium List 1" w:semiHidden="0" w:uiPriority="65" w:unhideWhenUsed="0"/>
+    <w:lsdException w:name="Medium List 2" w:semiHidden="0" w:uiPriority="66" w:unhideWhenUsed="0"/>
+    <w:lsdException w:name="Medium Grid 1" w:semiHidden="0" w:uiPriority="67" w:unhideWhenUsed="0"/>
+    <w:lsdException w:name="Medium Grid 2" w:semiHidden="0" w:uiPriority="68" w:unhideWhenUsed="0"/>
+    <w:lsdException w:name="Medium Grid 3" w:semiHidden="0" w:uiPriority="69" w:unhideWhenUsed="0"/>
+    <w:lsdException w:name="Dark List" w:semiHidden="0" w:uiPriority="70" w:unhideWhenUsed="0"/>
+    <w:lsdException w:name="Colorful Shading" w:semiHidden="0" w:uiPriority="71" w:unhideWhenUsed="0"/>
+    <w:lsdException w:name="Colorful List" w:semiHidden="0" w:uiPriority="72" w:unhideWhenUsed="0"/>
+    <w:lsdException w:name="Colorful Grid" w:semiHidden="0" w:uiPriority="73" w:unhideWhenUsed="0"/>
+    <w:lsdException w:name="Light Shading Accent 1" w:semiHidden="0" w:uiPriority="60" w:unhideWhenUsed="0"/>
+    <w:lsdException w:name="Light List Accent 1" w:semiHidden="0" w:uiPriority="61" w:unhideWhenUsed="0"/>
+    <w:lsdException w:name="Light Grid Accent 1" w:semiHidden="0" w:uiPriority="62" w:unhideWhenUsed="0"/>
+    <w:lsdException w:name="Medium Shading 1 Accent 1" w:semiHidden="0" w:uiPriority="63" w:unhideWhenUsed="0"/>
+    <w:lsdException w:name="Medium Shading 2 Accent 1" w:semiHidden="0" w:uiPriority="64" w:unhideWhenUsed="0"/>
+    <w:lsdException w:name="Medium List 1 Accent 1" w:semiHidden="0" w:uiPriority="65" w:unhideWhenUsed="0"/>
+    <w:lsdException w:name="Revision" w:unhideWhenUsed="0"/>
+    <w:lsdException w:name="List Paragraph" w:semiHidden="0" w:uiPriority="34" w:unhideWhenUsed="0" w:qFormat="1"/>
+    <w:lsdException w:name="Quote" w:semiHidden="0" w:uiPriority="29" w:unhideWhenUsed="0" w:qFormat="1"/>
+    <w:lsdException w:name="Intense Quote" w:semiHidden="0" w:uiPriority="30" w:unhideWhenUsed="0" w:qFormat="1"/>
+    <w:lsdException w:name="Medium List 2 Accent 1" w:semiHidden="0" w:uiPriority="66" w:unhideWhenUsed="0"/>
+    <w:lsdException w:name="Medium Grid 1 Accent 1" w:semiHidden="0" w:uiPriority="67" w:unhideWhenUsed="0"/>
+    <w:lsdException w:name="Medium Grid 2 Accent 1" w:semiHidden="0" w:uiPriority="68" w:unhideWhenUsed="0"/>
+    <w:lsdException w:name="Medium Grid 3 Accent 1" w:semiHidden="0" w:uiPriority="69" w:unhideWhenUsed="0"/>
+    <w:lsdException w:name="Dark List Accent 1" w:semiHidden="0" w:uiPriority="70" w:unhideWhenUsed="0"/>
+    <w:lsdException w:name="Colorful Shading Accent 1" w:semiHidden="0" w:uiPriority="71" w:unhideWhenUsed="0"/>
+    <w:lsdException w:name="Colorful List Accent 1" w:semiHidden="0" w:uiPriority="72" w:unhideWhenUsed="0"/>
+    <w:lsdException w:name="Colorful Grid Accent 1" w:semiHidden="0" w:uiPriority="73" w:unhideWhenUsed="0"/>
+    <w:lsdException w:name="Light Shading Accent 2" w:semiHidden="0" w:uiPriority="60" w:unhideWhenUsed="0"/>
+    <w:lsdException w:name="Light List Accent 2" w:semiHidden="0" w:uiPriority="61" w:unhideWhenUsed="0"/>
+    <w:lsdException w:name="Light Grid Accent 2" w:semiHidden="0" w:uiPriority="62" w:unhideWhenUsed="0"/>
+    <w:lsdException w:name="Medium Shading 1 Accent 2" w:semiHidden="0" w:uiPriority="63" w:unhideWhenUsed="0"/>
+    <w:lsdException w:name="Medium Shading 2 Accent 2" w:semiHidden="0" w:uiPriority="64" w:unhideWhenUsed="0"/>
+    <w:lsdException w:name="Medium List 1 Accent 2" w:semiHidden="0" w:uiPriority="65" w:unhideWhenUsed="0"/>
+    <w:lsdException w:name="Medium List 2 Accent 2" w:semiHidden="0" w:uiPriority="66" w:unhideWhenUsed="0"/>
+    <w:lsdException w:name="Medium Grid 1 Accent 2" w:semiHidden="0" w:uiPriority="67" w:unhideWhenUsed="0"/>
+    <w:lsdException w:name="Medium Grid 2 Accent 2" w:semiHidden="0" w:uiPriority="68" w:unhideWhenUsed="0"/>
+    <w:lsdException w:name="Medium Grid 3 Accent 2" w:semiHidden="0" w:uiPriority="69" w:unhideWhenUsed="0"/>
+    <w:lsdException w:name="Dark List Accent 2" w:semiHidden="0" w:uiPriority="70" w:unhideWhenUsed="0"/>
+    <w:lsdException w:name="Colorful Shading Accent 2" w:semiHidden="0" w:uiPriority="71" w:unhideWhenUsed="0"/>
+    <w:lsdException w:name="Colorful List Accent 2" w:semiHidden="0" w:uiPriority="72" w:unhideWhenUsed="0"/>
+    <w:lsdException w:name="Colorful Grid Accent 2" w:semiHidden="0" w:uiPriority="73" w:unhideWhenUsed="0"/>
+    <w:lsdException w:name="Light Shading Accent 3" w:semiHidden="0" w:uiPriority="60" w:unhideWhenUsed="0"/>
+    <w:lsdException w:name="Light List Accent 3" w:semiHidden="0" w:uiPriority="61" w:unhideWhenUsed="0"/>
+    <w:lsdException w:name="Light Grid Accent 3" w:semiHidden="0" w:uiPriority="62" w:unhideWhenUsed="0"/>
+    <w:lsdException w:name="Medium Shading 1 Accent 3" w:semiHidden="0" w:uiPriority="63" w:unhideWhenUsed="0"/>
+    <w:lsdException w:name="Medium Shading 2 Accent 3" w:semiHidden="0" w:uiPriority="64" w:unhideWhenUsed="0"/>
+    <w:lsdException w:name="Medium List 1 Accent 3" w:semiHidden="0" w:uiPriority="65" w:unhideWhenUsed="0"/>
+    <w:lsdException w:name="Medium List 2 Accent 3" w:semiHidden="0" w:uiPriority="66" w:unhideWhenUsed="0"/>
+    <w:lsdException w:name="Medium Grid 1 Accent 3" w:semiHidden="0" w:uiPriority="67" w:unhideWhenUsed="0"/>
+    <w:lsdException w:name="Medium Grid 2 Accent 3" w:semiHidden="0" w:uiPriority="68" w:unhideWhenUsed="0"/>
+    <w:lsdException w:name="Medium Grid 3 Accent 3" w:semiHidden="0" w:uiPriority="69" w:unhideWhenUsed="0"/>
+    <w:lsdException w:name="Dark List Accent 3" w:semiHidden="0" w:uiPriority="70" w:unhideWhenUsed="0"/>
+    <w:lsdException w:name="Colorful Shading Accent 3" w:semiHidden="0" w:uiPriority="71" w:unhideWhenUsed="0"/>
+    <w:lsdException w:name="Colorful List Accent 3" w:semiHidden="0" w:uiPriority="72" w:unhideWhenUsed="0"/>
+    <w:lsdException w:name="Colorful Grid Accent 3" w:semiHidden="0" w:uiPriority="73" w:unhideWhenUsed="0"/>
+    <w:lsdException w:name="Light Shading Accent 4" w:semiHidden="0" w:uiPriority="60" w:unhideWhenUsed="0"/>
+    <w:lsdException w:name="Light List Accent 4" w:semiHidden="0" w:uiPriority="61" w:unhideWhenUsed="0"/>
+    <w:lsdException w:name="Light Grid Accent 4" w:semiHidden="0" w:uiPriority="62" w:unhideWhenUsed="0"/>
+    <w:lsdException w:name="Medium Shading 1 Accent 4" w:semiHidden="0" w:uiPriority="63" w:unhideWhenUsed="0"/>
+    <w:lsdException w:name="Medium Shading 2 Accent 4" w:semiHidden="0" w:uiPriority="64" w:unhideWhenUsed="0"/>
+    <w:lsdException w:name="Medium List 1 Accent 4" w:semiHidden="0" w:uiPriority="65" w:unhideWhenUsed="0"/>
+    <w:lsdException w:name="Medium List 2 Accent 4" w:semiHidden="0" w:uiPriority="66" w:unhideWhenUsed="0"/>
+    <w:lsdException w:name="Medium Grid 1 Accent 4" w:semiHidden="0" w:uiPriority="67" w:unhideWhenUsed="0"/>
+    <w:lsdException w:name="Medium Grid 2 Accent 4" w:semiHidden="0" w:uiPriority="68" w:unhideWhenUsed="0"/>
+    <w:lsdException w:name="Medium Grid 3 Accent 4" w:semiHidden="0" w:uiPriority="69" w:unhideWhenUsed="0"/>
+    <w:lsdException w:name="Dark List Accent 4" w:semiHidden="0" w:uiPriority="70" w:unhideWhenUsed="0"/>
+    <w:lsdException w:name="Colorful Shading Accent 4" w:semiHidden="0" w:uiPriority="71" w:unhideWhenUsed="0"/>
+    <w:lsdException w:name="Colorful List Accent 4" w:semiHidden="0" w:uiPriority="72" w:unhideWhenUsed="0"/>
+    <w:lsdException w:name="Colorful Grid Accent 4" w:semiHidden="0" w:uiPriority="73" w:unhideWhenUsed="0"/>
+    <w:lsdException w:name="Light Shading Accent 5" w:semiHidden="0" w:uiPriority="60" w:unhideWhenUsed="0"/>
+    <w:lsdException w:name="Light List Accent 5" w:semiHidden="0" w:uiPriority="61" w:unhideWhenUsed="0"/>
+    <w:lsdException w:name="Light Grid Accent 5" w:semiHidden="0" w:uiPriority="62" w:unhideWhenUsed="0"/>
+    <w:lsdException w:name="Medium Shading 1 Accent 5" w:semiHidden="0" w:uiPriority="63" w:unhideWhenUsed="0"/>
+    <w:lsdException w:name="Medium Shading 2 Accent 5" w:semiHidden="0" w:uiPriority="64" w:unhideWhenUsed="0"/>
+    <w:lsdException w:name="Medium List 1 Accent 5" w:semiHidden="0" w:uiPriority="65" w:unhideWhenUsed="0"/>
+    <w:lsdException w:name="Medium List 2 Accent 5" w:semiHidden="0" w:uiPriority="66" w:unhideWhenUsed="0"/>
+    <w:lsdException w:name="Medium Grid 1 Accent 5" w:semiHidden="0" w:uiPriority="67" w:unhideWhenUsed="0"/>
+    <w:lsdException w:name="Medium Grid 2 Accent 5" w:semiHidden="0" w:uiPriority="68" w:unhideWhenUsed="0"/>
+    <w:lsdException w:name="Medium Grid 3 Accent 5" w:semiHidden="0" w:uiPriority="69" w:unhideWhenUsed="0"/>
+    <w:lsdException w:name="Dark List Accent 5" w:semiHidden="0" w:uiPriority="70" w:unhideWhenUsed="0"/>
+    <w:lsdException w:name="Colorful Shading Accent 5" w:semiHidden="0" w:uiPriority="71" w:unhideWhenUsed="0"/>
+    <w:lsdException w:name="Colorful List Accent 5" w:semiHidden="0" w:uiPriority="72" w:unhideWhenUsed="0"/>
+    <w:lsdException w:name="Colorful Grid Accent 5" w:semiHidden="0" w:uiPriority="73" w:unhideWhenUsed="0"/>
+    <w:lsdException w:name="Light Shading Accent 6" w:semiHidden="0" w:uiPriority="60" w:unhideWhenUsed="0"/>
+    <w:lsdException w:name="Light List Accent 6" w:semiHidden="0" w:uiPriority="61" w:unhideWhenUsed="0"/>
+    <w:lsdException w:name="Light Grid Accent 6" w:semiHidden="0" w:uiPriority="62" w:unhideWhenUsed="0"/>
+    <w:lsdException w:name="Medium Shading 1 Accent 6" w:semiHidden="0" w:uiPriority="63" w:unhideWhenUsed="0"/>
+    <w:lsdException w:name="Medium Shading 2 Accent 6" w:semiHidden="0" w:uiPriority="64" w:unhideWhenUsed="0"/>
+    <w:lsdException w:name="Medium List 1 Accent 6" w:semiHidden="0" w:uiPriority="65" w:unhideWhenUsed="0"/>
+    <w:lsdException w:name="Medium List 2 Accent 6" w:semiHidden="0" w:uiPriority="66" w:unhideWhenUsed="0"/>
+    <w:lsdException w:name="Medium Grid 1 Accent 6" w:semiHidden="0" w:uiPriority="67" w:unhideWhenUsed="0"/>
+    <w:lsdException w:name="Medium Grid 2 Accent 6" w:semiHidden="0" w:uiPriority="68" w:unhideWhenUsed="0"/>
+    <w:lsdException w:name="Medium Grid 3 Accent 6" w:semiHidden="0" w:uiPriority="69" w:unhideWhenUsed="0"/>
+    <w:lsdException w:name="Dark List Accent 6" w:semiHidden="0" w:uiPriority="70" w:unhideWhenUsed="0"/>
+    <w:lsdException w:name="Colorful Shading Accent 6" w:semiHidden="0" w:uiPriority="71" w:unhideWhenUsed="0"/>
+    <w:lsdException w:name="Colorful List Accent 6" w:semiHidden="0" w:uiPriority="72" w:unhideWhenUsed="0"/>
+    <w:lsdException w:name="Colorful Grid Accent 6" w:semiHidden="0" w:uiPriority="73" w:unhideWhenUsed="0"/>
+    <w:lsdException w:name="Subtle Emphasis" w:semiHidden="0" w:uiPriority="19" w:unhideWhenUsed="0" w:qFormat="1"/>
+    <w:lsdException w:name="Intense Emphasis" w:semiHidden="0" w:uiPriority="21" w:unhideWhenUsed="0" w:qFormat="1"/>
+    <w:lsdException w:name="Subtle Reference" w:semiHidden="0" w:uiPriority="31" w:unhideWhenUsed="0" w:qFormat="1"/>
+    <w:lsdException w:name="Intense Reference" w:semiHidden="0" w:uiPriority="32" w:unhideWhenUsed="0" w:qFormat="1"/>
+    <w:lsdException w:name="Book Title" w:semiHidden="0" w:uiPriority="33" w:unhideWhenUsed="0" w:qFormat="1"/>
+    <w:lsdException w:name="Bibliography" w:uiPriority="37"/>
+    <w:lsdException w:name="TOC Heading" w:uiPriority="39" w:qFormat="1"/>
+  </w:latentStyles>
+  <w:style w:type="paragraph" w:default="1" w:styleId="Standard">
+    <w:name w:val="Normal"/>
+    <w:qFormat/>
+    <w:rsid w:val="00BA1991"/>
+  </w:style>
+  <w:style w:type="paragraph" w:styleId="berschrift1">
+    <w:name w:val="heading 1"/>
+    <w:basedOn w:val="Standard"/>
+    <w:next w:val="Standard"/>
+    <w:link w:val="berschrift1Zchn"/>
+    <w:uiPriority w:val="9"/>
+    <w:qFormat/>
+    <w:rsid w:val="00BA1991"/>
+    <w:pPr>
+      <w:keepNext/>
+      <w:keepLines/>
+      <w:numPr>
+        <w:numId w:val="31"/>
+      </w:numPr>
+      <w:pBdr>
+        <w:bottom w:val="single" w:sz="4" w:space="1" w:color="595959" w:themeColor="text1" w:themeTint="A6"/>
+      </w:pBdr>
+      <w:spacing w:before="360"/>
+      <w:outlineLvl w:val="0"/>
+    </w:pPr>
+    <w:rPr>
+      <w:rFonts w:asciiTheme="majorHAnsi" w:eastAsiaTheme="majorEastAsia" w:hAnsiTheme="majorHAnsi" w:cstheme="majorBidi"/>
+      <w:b/>
+      <w:bCs/>
+      <w:smallCaps/>
+      <w:color w:val="000000" w:themeColor="text1"/>
+      <w:sz w:val="36"/>
+      <w:szCs w:val="36"/>
+    </w:rPr>
+  </w:style>
+  <w:style w:type="paragraph" w:styleId="berschrift2">
+    <w:name w:val="heading 2"/>
+    <w:basedOn w:val="Standard"/>
+    <w:next w:val="Standard"/>
+    <w:link w:val="berschrift2Zchn"/>
+    <w:uiPriority w:val="9"/>
+    <w:semiHidden/>
+    <w:unhideWhenUsed/>
+    <w:qFormat/>
+    <w:rsid w:val="00BA1991"/>
+    <w:pPr>
+      <w:keepNext/>
+      <w:keepLines/>
+      <w:numPr>
+        <w:ilvl w:val="1"/>
+        <w:numId w:val="31"/>
+      </w:numPr>
+      <w:spacing w:before="360" w:after="0"/>
+      <w:outlineLvl w:val="1"/>
+    </w:pPr>
+    <w:rPr>
+      <w:rFonts w:asciiTheme="majorHAnsi" w:eastAsiaTheme="majorEastAsia" w:hAnsiTheme="majorHAnsi" w:cstheme="majorBidi"/>
+      <w:b/>
+      <w:bCs/>
+      <w:smallCaps/>
+      <w:color w:val="000000" w:themeColor="text1"/>
+      <w:sz w:val="28"/>
+      <w:szCs w:val="28"/>
+    </w:rPr>
+  </w:style>
+  <w:style w:type="paragraph" w:styleId="berschrift3">
+    <w:name w:val="heading 3"/>
+    <w:basedOn w:val="Standard"/>
+    <w:next w:val="Standard"/>
+    <w:link w:val="berschrift3Zchn"/>
+    <w:uiPriority w:val="9"/>
+    <w:semiHidden/>
+    <w:unhideWhenUsed/>
+    <w:qFormat/>
+    <w:rsid w:val="00BA1991"/>
+    <w:pPr>
+      <w:keepNext/>
+      <w:keepLines/>
+      <w:numPr>
+        <w:ilvl w:val="2"/>
+        <w:numId w:val="31"/>
+      </w:numPr>
+      <w:spacing w:before="200" w:after="0"/>
+      <w:outlineLvl w:val="2"/>
+    </w:pPr>
+    <w:rPr>
+      <w:rFonts w:asciiTheme="majorHAnsi" w:eastAsiaTheme="majorEastAsia" w:hAnsiTheme="majorHAnsi" w:cstheme="majorBidi"/>
+      <w:b/>
+      <w:bCs/>
+      <w:color w:val="000000" w:themeColor="text1"/>
+    </w:rPr>
+  </w:style>
+  <w:style w:type="paragraph" w:styleId="berschrift4">
+    <w:name w:val="heading 4"/>
+    <w:basedOn w:val="Standard"/>
+    <w:next w:val="Standard"/>
+    <w:link w:val="berschrift4Zchn"/>
+    <w:uiPriority w:val="9"/>
+    <w:semiHidden/>
+    <w:unhideWhenUsed/>
+    <w:qFormat/>
+    <w:rsid w:val="00BA1991"/>
+    <w:pPr>
+      <w:keepNext/>
+      <w:keepLines/>
+      <w:numPr>
+        <w:ilvl w:val="3"/>
+        <w:numId w:val="31"/>
+      </w:numPr>
+      <w:spacing w:before="200" w:after="0"/>
+      <w:outlineLvl w:val="3"/>
+    </w:pPr>
+    <w:rPr>
+      <w:rFonts w:asciiTheme="majorHAnsi" w:eastAsiaTheme="majorEastAsia" w:hAnsiTheme="majorHAnsi" w:cstheme="majorBidi"/>
+      <w:b/>
+      <w:bCs/>
+      <w:i/>
+      <w:iCs/>
+      <w:color w:val="000000" w:themeColor="text1"/>
+    </w:rPr>
+  </w:style>
+  <w:style w:type="paragraph" w:styleId="berschrift5">
+    <w:name w:val="heading 5"/>
+    <w:basedOn w:val="Standard"/>
+    <w:next w:val="Standard"/>
+    <w:link w:val="berschrift5Zchn"/>
+    <w:uiPriority w:val="9"/>
+    <w:semiHidden/>
+    <w:unhideWhenUsed/>
+    <w:qFormat/>
+    <w:rsid w:val="00BA1991"/>
+    <w:pPr>
+      <w:keepNext/>
+      <w:keepLines/>
+      <w:numPr>
+        <w:ilvl w:val="4"/>
+        <w:numId w:val="31"/>
+      </w:numPr>
+      <w:spacing w:before="200" w:after="0"/>
+      <w:outlineLvl w:val="4"/>
+    </w:pPr>
+    <w:rPr>
+      <w:rFonts w:asciiTheme="majorHAnsi" w:eastAsiaTheme="majorEastAsia" w:hAnsiTheme="majorHAnsi" w:cstheme="majorBidi"/>
+      <w:color w:val="323E4F" w:themeColor="text2" w:themeShade="BF"/>
+    </w:rPr>
+  </w:style>
+  <w:style w:type="paragraph" w:styleId="berschrift6">
+    <w:name w:val="heading 6"/>
+    <w:basedOn w:val="Standard"/>
+    <w:next w:val="Standard"/>
+    <w:link w:val="berschrift6Zchn"/>
+    <w:uiPriority w:val="9"/>
+    <w:semiHidden/>
+    <w:unhideWhenUsed/>
+    <w:qFormat/>
+    <w:rsid w:val="00BA1991"/>
+    <w:pPr>
+      <w:keepNext/>
+      <w:keepLines/>
+      <w:numPr>
+        <w:ilvl w:val="5"/>
+        <w:numId w:val="31"/>
+      </w:numPr>
+      <w:spacing w:before="200" w:after="0"/>
+      <w:outlineLvl w:val="5"/>
+    </w:pPr>
+    <w:rPr>
+      <w:rFonts w:asciiTheme="majorHAnsi" w:eastAsiaTheme="majorEastAsia" w:hAnsiTheme="majorHAnsi" w:cstheme="majorBidi"/>
+      <w:i/>
+      <w:iCs/>
+      <w:color w:val="323E4F" w:themeColor="text2" w:themeShade="BF"/>
+    </w:rPr>
+  </w:style>
+  <w:style w:type="paragraph" w:styleId="berschrift7">
+    <w:name w:val="heading 7"/>
+    <w:basedOn w:val="Standard"/>
+    <w:next w:val="Standard"/>
+    <w:link w:val="berschrift7Zchn"/>
+    <w:uiPriority w:val="9"/>
+    <w:semiHidden/>
+    <w:unhideWhenUsed/>
+    <w:qFormat/>
+    <w:rsid w:val="00BA1991"/>
+    <w:pPr>
+      <w:keepNext/>
+      <w:keepLines/>
+      <w:numPr>
+        <w:ilvl w:val="6"/>
+        <w:numId w:val="31"/>
+      </w:numPr>
+      <w:spacing w:before="200" w:after="0"/>
+      <w:outlineLvl w:val="6"/>
+    </w:pPr>
+    <w:rPr>
+      <w:rFonts w:asciiTheme="majorHAnsi" w:eastAsiaTheme="majorEastAsia" w:hAnsiTheme="majorHAnsi" w:cstheme="majorBidi"/>
+      <w:i/>
+      <w:iCs/>
+      <w:color w:val="404040" w:themeColor="text1" w:themeTint="BF"/>
+    </w:rPr>
+  </w:style>
+  <w:style w:type="paragraph" w:styleId="berschrift8">
+    <w:name w:val="heading 8"/>
+    <w:basedOn w:val="Standard"/>
+    <w:next w:val="Standard"/>
+    <w:link w:val="berschrift8Zchn"/>
+    <w:uiPriority w:val="9"/>
+    <w:semiHidden/>
+    <w:unhideWhenUsed/>
+    <w:qFormat/>
+    <w:rsid w:val="00BA1991"/>
+    <w:pPr>
+      <w:keepNext/>
+      <w:keepLines/>
+      <w:numPr>
+        <w:ilvl w:val="7"/>
+        <w:numId w:val="31"/>
+      </w:numPr>
+      <w:spacing w:before="200" w:after="0"/>
+      <w:outlineLvl w:val="7"/>
+    </w:pPr>
+    <w:rPr>
+      <w:rFonts w:asciiTheme="majorHAnsi" w:eastAsiaTheme="majorEastAsia" w:hAnsiTheme="majorHAnsi" w:cstheme="majorBidi"/>
+      <w:color w:val="404040" w:themeColor="text1" w:themeTint="BF"/>
+      <w:sz w:val="20"/>
+      <w:szCs w:val="20"/>
+    </w:rPr>
+  </w:style>
+  <w:style w:type="paragraph" w:styleId="berschrift9">
+    <w:name w:val="heading 9"/>
+    <w:basedOn w:val="Standard"/>
+    <w:next w:val="Standard"/>
+    <w:link w:val="berschrift9Zchn"/>
+    <w:uiPriority w:val="9"/>
+    <w:semiHidden/>
+    <w:unhideWhenUsed/>
+    <w:qFormat/>
+    <w:rsid w:val="00BA1991"/>
+    <w:pPr>
+      <w:keepNext/>
+      <w:keepLines/>
+      <w:numPr>
+        <w:ilvl w:val="8"/>
+        <w:numId w:val="31"/>
+      </w:numPr>
+      <w:spacing w:before="200" w:after="0"/>
+      <w:outlineLvl w:val="8"/>
+    </w:pPr>
+    <w:rPr>
+      <w:rFonts w:asciiTheme="majorHAnsi" w:eastAsiaTheme="majorEastAsia" w:hAnsiTheme="majorHAnsi" w:cstheme="majorBidi"/>
+      <w:i/>
+      <w:iCs/>
+      <w:color w:val="404040" w:themeColor="text1" w:themeTint="BF"/>
+      <w:sz w:val="20"/>
+      <w:szCs w:val="20"/>
+    </w:rPr>
+  </w:style>
+  <w:style w:type="character" w:default="1" w:styleId="Absatz-Standardschriftart">
+    <w:name w:val="Default Paragraph Font"/>
+    <w:uiPriority w:val="1"/>
+    <w:semiHidden/>
+    <w:unhideWhenUsed/>
+  </w:style>
+  <w:style w:type="table" w:default="1" w:styleId="NormaleTabelle">
+    <w:name w:val="Normal Table"/>
+    <w:uiPriority w:val="99"/>
+    <w:semiHidden/>
+    <w:unhideWhenUsed/>
+    <w:tblPr>
+      <w:tblInd w:w="0" w:type="dxa"/>
+      <w:tblCellMar>
+        <w:top w:w="0" w:type="dxa"/>
+        <w:left w:w="108" w:type="dxa"/>
+        <w:bottom w:w="0" w:type="dxa"/>
+        <w:right w:w="108" w:type="dxa"/>
+      </w:tblCellMar>
+    </w:tblPr>
+  </w:style>
+  <w:style w:type="numbering" w:default="1" w:styleId="KeineListe">
+    <w:name w:val="No List"/>
+    <w:uiPriority w:val="99"/>
+    <w:semiHidden/>
+    <w:unhideWhenUsed/>
+  </w:style>
+  <w:style w:type="character" w:customStyle="1" w:styleId="berschrift1Zchn">
+    <w:name w:val="Überschrift 1 Zchn"/>
+    <w:basedOn w:val="Absatz-Standardschriftart"/>
+    <w:link w:val="berschrift1"/>
+    <w:uiPriority w:val="9"/>
+    <w:rsid w:val="00BA1991"/>
+    <w:rPr>
+      <w:rFonts w:asciiTheme="majorHAnsi" w:eastAsiaTheme="majorEastAsia" w:hAnsiTheme="majorHAnsi" w:cstheme="majorBidi"/>
+      <w:b/>
+      <w:bCs/>
+      <w:smallCaps/>
+      <w:color w:val="000000" w:themeColor="text1"/>
+      <w:sz w:val="36"/>
+      <w:szCs w:val="36"/>
+    </w:rPr>
+  </w:style>
+  <w:style w:type="character" w:customStyle="1" w:styleId="berschrift2Zchn">
+    <w:name w:val="Überschrift 2 Zchn"/>
+    <w:basedOn w:val="Absatz-Standardschriftart"/>
+    <w:link w:val="berschrift2"/>
+    <w:uiPriority w:val="9"/>
+    <w:semiHidden/>
+    <w:rsid w:val="00BA1991"/>
+    <w:rPr>
+      <w:rFonts w:asciiTheme="majorHAnsi" w:eastAsiaTheme="majorEastAsia" w:hAnsiTheme="majorHAnsi" w:cstheme="majorBidi"/>
+      <w:b/>
+      <w:bCs/>
+      <w:smallCaps/>
+      <w:color w:val="000000" w:themeColor="text1"/>
+      <w:sz w:val="28"/>
+      <w:szCs w:val="28"/>
+    </w:rPr>
+  </w:style>
+  <w:style w:type="character" w:customStyle="1" w:styleId="berschrift3Zchn">
+    <w:name w:val="Überschrift 3 Zchn"/>
+    <w:basedOn w:val="Absatz-Standardschriftart"/>
+    <w:link w:val="berschrift3"/>
+    <w:uiPriority w:val="9"/>
+    <w:semiHidden/>
+    <w:rsid w:val="00BA1991"/>
+    <w:rPr>
+      <w:rFonts w:asciiTheme="majorHAnsi" w:eastAsiaTheme="majorEastAsia" w:hAnsiTheme="majorHAnsi" w:cstheme="majorBidi"/>
+      <w:b/>
+      <w:bCs/>
+      <w:color w:val="000000" w:themeColor="text1"/>
+    </w:rPr>
+  </w:style>
+  <w:style w:type="character" w:customStyle="1" w:styleId="berschrift4Zchn">
+    <w:name w:val="Überschrift 4 Zchn"/>
+    <w:basedOn w:val="Absatz-Standardschriftart"/>
+    <w:link w:val="berschrift4"/>
+    <w:uiPriority w:val="9"/>
+    <w:semiHidden/>
+    <w:rsid w:val="00BA1991"/>
+    <w:rPr>
+      <w:rFonts w:asciiTheme="majorHAnsi" w:eastAsiaTheme="majorEastAsia" w:hAnsiTheme="majorHAnsi" w:cstheme="majorBidi"/>
+      <w:b/>
+      <w:bCs/>
+      <w:i/>
+      <w:iCs/>
+      <w:color w:val="000000" w:themeColor="text1"/>
+    </w:rPr>
+  </w:style>
+  <w:style w:type="character" w:customStyle="1" w:styleId="berschrift5Zchn">
+    <w:name w:val="Überschrift 5 Zchn"/>
+    <w:basedOn w:val="Absatz-Standardschriftart"/>
+    <w:link w:val="berschrift5"/>
+    <w:uiPriority w:val="9"/>
+    <w:semiHidden/>
+    <w:rsid w:val="00BA1991"/>
+    <w:rPr>
+      <w:rFonts w:asciiTheme="majorHAnsi" w:eastAsiaTheme="majorEastAsia" w:hAnsiTheme="majorHAnsi" w:cstheme="majorBidi"/>
+      <w:color w:val="323E4F" w:themeColor="text2" w:themeShade="BF"/>
+    </w:rPr>
+  </w:style>
+  <w:style w:type="character" w:customStyle="1" w:styleId="berschrift6Zchn">
+    <w:name w:val="Überschrift 6 Zchn"/>
+    <w:basedOn w:val="Absatz-Standardschriftart"/>
+    <w:link w:val="berschrift6"/>
+    <w:uiPriority w:val="9"/>
+    <w:semiHidden/>
+    <w:rsid w:val="00BA1991"/>
+    <w:rPr>
+      <w:rFonts w:asciiTheme="majorHAnsi" w:eastAsiaTheme="majorEastAsia" w:hAnsiTheme="majorHAnsi" w:cstheme="majorBidi"/>
+      <w:i/>
+      <w:iCs/>
+      <w:color w:val="323E4F" w:themeColor="text2" w:themeShade="BF"/>
+    </w:rPr>
+  </w:style>
+  <w:style w:type="character" w:customStyle="1" w:styleId="berschrift7Zchn">
+    <w:name w:val="Überschrift 7 Zchn"/>
+    <w:basedOn w:val="Absatz-Standardschriftart"/>
+    <w:link w:val="berschrift7"/>
+    <w:uiPriority w:val="9"/>
+    <w:semiHidden/>
+    <w:rsid w:val="00BA1991"/>
+    <w:rPr>
+      <w:rFonts w:asciiTheme="majorHAnsi" w:eastAsiaTheme="majorEastAsia" w:hAnsiTheme="majorHAnsi" w:cstheme="majorBidi"/>
+      <w:i/>
+      <w:iCs/>
+      <w:color w:val="404040" w:themeColor="text1" w:themeTint="BF"/>
+    </w:rPr>
+  </w:style>
+  <w:style w:type="character" w:customStyle="1" w:styleId="berschrift8Zchn">
+    <w:name w:val="Überschrift 8 Zchn"/>
+    <w:basedOn w:val="Absatz-Standardschriftart"/>
+    <w:link w:val="berschrift8"/>
+    <w:uiPriority w:val="9"/>
+    <w:semiHidden/>
+    <w:rsid w:val="00BA1991"/>
+    <w:rPr>
+      <w:rFonts w:asciiTheme="majorHAnsi" w:eastAsiaTheme="majorEastAsia" w:hAnsiTheme="majorHAnsi" w:cstheme="majorBidi"/>
+      <w:color w:val="404040" w:themeColor="text1" w:themeTint="BF"/>
+      <w:sz w:val="20"/>
+      <w:szCs w:val="20"/>
+    </w:rPr>
+  </w:style>
+  <w:style w:type="character" w:customStyle="1" w:styleId="berschrift9Zchn">
+    <w:name w:val="Überschrift 9 Zchn"/>
+    <w:basedOn w:val="Absatz-Standardschriftart"/>
+    <w:link w:val="berschrift9"/>
+    <w:uiPriority w:val="9"/>
+    <w:semiHidden/>
+    <w:rsid w:val="00BA1991"/>
+    <w:rPr>
+      <w:rFonts w:asciiTheme="majorHAnsi" w:eastAsiaTheme="majorEastAsia" w:hAnsiTheme="majorHAnsi" w:cstheme="majorBidi"/>
+      <w:i/>
+      <w:iCs/>
+      <w:color w:val="404040" w:themeColor="text1" w:themeTint="BF"/>
+      <w:sz w:val="20"/>
+      <w:szCs w:val="20"/>
+    </w:rPr>
+  </w:style>
+  <w:style w:type="paragraph" w:styleId="Beschriftung">
+    <w:name w:val="caption"/>
+    <w:basedOn w:val="Standard"/>
+    <w:next w:val="Standard"/>
+    <w:uiPriority w:val="35"/>
+    <w:unhideWhenUsed/>
+    <w:qFormat/>
+    <w:rsid w:val="00BA1991"/>
+    <w:pPr>
+      <w:spacing w:after="200" w:line="240" w:lineRule="auto"/>
+    </w:pPr>
+    <w:rPr>
+      <w:i/>
+      <w:iCs/>
+      <w:color w:val="44546A" w:themeColor="text2"/>
+      <w:sz w:val="18"/>
+      <w:szCs w:val="18"/>
+    </w:rPr>
+  </w:style>
+  <w:style w:type="paragraph" w:styleId="Titel">
+    <w:name w:val="Title"/>
+    <w:basedOn w:val="Standard"/>
+    <w:next w:val="Standard"/>
+    <w:link w:val="TitelZchn"/>
+    <w:uiPriority w:val="10"/>
+    <w:qFormat/>
+    <w:rsid w:val="00BA1991"/>
+    <w:pPr>
+      <w:spacing w:after="0" w:line="240" w:lineRule="auto"/>
+      <w:contextualSpacing/>
+    </w:pPr>
+    <w:rPr>
+      <w:rFonts w:asciiTheme="majorHAnsi" w:eastAsiaTheme="majorEastAsia" w:hAnsiTheme="majorHAnsi" w:cstheme="majorBidi"/>
+      <w:color w:val="000000" w:themeColor="text1"/>
+      <w:sz w:val="56"/>
+      <w:szCs w:val="56"/>
+    </w:rPr>
+  </w:style>
+  <w:style w:type="character" w:customStyle="1" w:styleId="TitelZchn">
+    <w:name w:val="Titel Zchn"/>
+    <w:basedOn w:val="Absatz-Standardschriftart"/>
+    <w:link w:val="Titel"/>
+    <w:uiPriority w:val="10"/>
+    <w:rsid w:val="00BA1991"/>
+    <w:rPr>
+      <w:rFonts w:asciiTheme="majorHAnsi" w:eastAsiaTheme="majorEastAsia" w:hAnsiTheme="majorHAnsi" w:cstheme="majorBidi"/>
+      <w:color w:val="000000" w:themeColor="text1"/>
+      <w:sz w:val="56"/>
+      <w:szCs w:val="56"/>
+    </w:rPr>
+  </w:style>
+  <w:style w:type="paragraph" w:styleId="Untertitel">
+    <w:name w:val="Subtitle"/>
+    <w:basedOn w:val="Standard"/>
+    <w:next w:val="Standard"/>
+    <w:link w:val="UntertitelZchn"/>
+    <w:uiPriority w:val="11"/>
+    <w:qFormat/>
+    <w:rsid w:val="00BA1991"/>
+    <w:pPr>
+      <w:numPr>
+        <w:ilvl w:val="1"/>
+      </w:numPr>
+    </w:pPr>
+    <w:rPr>
+      <w:color w:val="5A5A5A" w:themeColor="text1" w:themeTint="A5"/>
+      <w:spacing w:val="10"/>
+    </w:rPr>
+  </w:style>
+  <w:style w:type="character" w:customStyle="1" w:styleId="UntertitelZchn">
+    <w:name w:val="Untertitel Zchn"/>
+    <w:basedOn w:val="Absatz-Standardschriftart"/>
+    <w:link w:val="Untertitel"/>
+    <w:uiPriority w:val="11"/>
+    <w:rsid w:val="00BA1991"/>
+    <w:rPr>
+      <w:color w:val="5A5A5A" w:themeColor="text1" w:themeTint="A5"/>
+      <w:spacing w:val="10"/>
+    </w:rPr>
+  </w:style>
+  <w:style w:type="character" w:styleId="Fett">
+    <w:name w:val="Strong"/>
+    <w:basedOn w:val="Absatz-Standardschriftart"/>
+    <w:uiPriority w:val="22"/>
+    <w:qFormat/>
+    <w:rsid w:val="00BA1991"/>
+    <w:rPr>
+      <w:b/>
+      <w:bCs/>
+      <w:color w:val="000000" w:themeColor="text1"/>
+    </w:rPr>
+  </w:style>
+  <w:style w:type="character" w:styleId="Hervorhebung">
+    <w:name w:val="Emphasis"/>
+    <w:basedOn w:val="Absatz-Standardschriftart"/>
+    <w:uiPriority w:val="20"/>
+    <w:qFormat/>
+    <w:rsid w:val="00BA1991"/>
+    <w:rPr>
+      <w:i/>
+      <w:iCs/>
+      <w:color w:val="auto"/>
+    </w:rPr>
+  </w:style>
+  <w:style w:type="paragraph" w:styleId="KeinLeerraum">
+    <w:name w:val="No Spacing"/>
+    <w:uiPriority w:val="1"/>
+    <w:qFormat/>
+    <w:rsid w:val="00BA1991"/>
+    <w:pPr>
+      <w:spacing w:after="0" w:line="240" w:lineRule="auto"/>
+    </w:pPr>
+  </w:style>
+  <w:style w:type="paragraph" w:styleId="Zitat">
+    <w:name w:val="Quote"/>
+    <w:basedOn w:val="Standard"/>
+    <w:next w:val="Standard"/>
+    <w:link w:val="ZitatZchn"/>
+    <w:uiPriority w:val="29"/>
+    <w:qFormat/>
+    <w:rsid w:val="00BA1991"/>
+    <w:pPr>
+      <w:spacing w:before="160"/>
+      <w:ind w:left="720" w:right="720"/>
+    </w:pPr>
+    <w:rPr>
+      <w:i/>
+      <w:iCs/>
+      <w:color w:val="000000" w:themeColor="text1"/>
+    </w:rPr>
+  </w:style>
+  <w:style w:type="character" w:customStyle="1" w:styleId="ZitatZchn">
+    <w:name w:val="Zitat Zchn"/>
+    <w:basedOn w:val="Absatz-Standardschriftart"/>
+    <w:link w:val="Zitat"/>
+    <w:uiPriority w:val="29"/>
+    <w:rsid w:val="00BA1991"/>
+    <w:rPr>
+      <w:i/>
+      <w:iCs/>
+      <w:color w:val="000000" w:themeColor="text1"/>
+    </w:rPr>
+  </w:style>
+  <w:style w:type="paragraph" w:styleId="IntensivesZitat">
+    <w:name w:val="Intense Quote"/>
+    <w:basedOn w:val="Standard"/>
+    <w:next w:val="Standard"/>
+    <w:link w:val="IntensivesZitatZchn"/>
+    <w:uiPriority w:val="30"/>
+    <w:qFormat/>
+    <w:rsid w:val="00BA1991"/>
+    <w:pPr>
+      <w:pBdr>
+        <w:top w:val="single" w:sz="24" w:space="1" w:color="F2F2F2" w:themeColor="background1" w:themeShade="F2"/>
+        <w:bottom w:val="single" w:sz="24" w:space="1" w:color="F2F2F2" w:themeColor="background1" w:themeShade="F2"/>
+      </w:pBdr>
+      <w:shd w:val="clear" w:color="auto" w:fill="F2F2F2" w:themeFill="background1" w:themeFillShade="F2"/>
+      <w:spacing w:before="240" w:after="240"/>
+      <w:ind w:left="936" w:right="936"/>
+      <w:jc w:val="center"/>
+    </w:pPr>
+    <w:rPr>
+      <w:color w:val="000000" w:themeColor="text1"/>
+    </w:rPr>
+  </w:style>
+  <w:style w:type="character" w:customStyle="1" w:styleId="IntensivesZitatZchn">
+    <w:name w:val="Intensives Zitat Zchn"/>
+    <w:basedOn w:val="Absatz-Standardschriftart"/>
+    <w:link w:val="IntensivesZitat"/>
+    <w:uiPriority w:val="30"/>
+    <w:rsid w:val="00BA1991"/>
+    <w:rPr>
+      <w:color w:val="000000" w:themeColor="text1"/>
+      <w:shd w:val="clear" w:color="auto" w:fill="F2F2F2" w:themeFill="background1" w:themeFillShade="F2"/>
+    </w:rPr>
+  </w:style>
+  <w:style w:type="character" w:styleId="SchwacheHervorhebung">
+    <w:name w:val="Subtle Emphasis"/>
+    <w:basedOn w:val="Absatz-Standardschriftart"/>
+    <w:uiPriority w:val="19"/>
+    <w:qFormat/>
+    <w:rsid w:val="00BA1991"/>
+    <w:rPr>
+      <w:i/>
+      <w:iCs/>
+      <w:color w:val="404040" w:themeColor="text1" w:themeTint="BF"/>
+    </w:rPr>
+  </w:style>
+  <w:style w:type="character" w:styleId="IntensiveHervorhebung">
+    <w:name w:val="Intense Emphasis"/>
+    <w:basedOn w:val="Absatz-Standardschriftart"/>
+    <w:uiPriority w:val="21"/>
+    <w:qFormat/>
+    <w:rsid w:val="00BA1991"/>
+    <w:rPr>
+      <w:b/>
+      <w:bCs/>
+      <w:i/>
+      <w:iCs/>
+      <w:caps/>
+    </w:rPr>
+  </w:style>
+  <w:style w:type="character" w:styleId="SchwacherVerweis">
+    <w:name w:val="Subtle Reference"/>
+    <w:basedOn w:val="Absatz-Standardschriftart"/>
+    <w:uiPriority w:val="31"/>
+    <w:qFormat/>
+    <w:rsid w:val="00BA1991"/>
+    <w:rPr>
+      <w:smallCaps/>
+      <w:color w:val="404040" w:themeColor="text1" w:themeTint="BF"/>
+      <w:u w:val="single" w:color="7F7F7F" w:themeColor="text1" w:themeTint="80"/>
+    </w:rPr>
+  </w:style>
+  <w:style w:type="character" w:styleId="IntensiverVerweis">
+    <w:name w:val="Intense Reference"/>
+    <w:basedOn w:val="Absatz-Standardschriftart"/>
+    <w:uiPriority w:val="32"/>
+    <w:qFormat/>
+    <w:rsid w:val="00BA1991"/>
+    <w:rPr>
+      <w:b/>
+      <w:bCs/>
+      <w:smallCaps/>
+      <w:u w:val="single"/>
+    </w:rPr>
+  </w:style>
+  <w:style w:type="character" w:styleId="Buchtitel">
+    <w:name w:val="Book Title"/>
+    <w:basedOn w:val="Absatz-Standardschriftart"/>
+    <w:uiPriority w:val="33"/>
+    <w:qFormat/>
+    <w:rsid w:val="00BA1991"/>
+    <w:rPr>
+      <w:b w:val="0"/>
+      <w:bCs w:val="0"/>
+      <w:smallCaps/>
+      <w:spacing w:val="5"/>
+    </w:rPr>
+  </w:style>
+  <w:style w:type="paragraph" w:styleId="Inhaltsverzeichnisberschrift">
+    <w:name w:val="TOC Heading"/>
+    <w:basedOn w:val="berschrift1"/>
+    <w:next w:val="Standard"/>
+    <w:uiPriority w:val="39"/>
+    <w:unhideWhenUsed/>
+    <w:qFormat/>
+    <w:rsid w:val="00BA1991"/>
+    <w:pPr>
+      <w:outlineLvl w:val="9"/>
+    </w:pPr>
+  </w:style>
+  <w:style w:type="paragraph" w:styleId="Listenabsatz">
+    <w:name w:val="List Paragraph"/>
+    <w:basedOn w:val="Standard"/>
+    <w:uiPriority w:val="34"/>
+    <w:qFormat/>
+    <w:rsid w:val="00BA1991"/>
+    <w:pPr>
+      <w:ind w:left="720"/>
+      <w:contextualSpacing/>
+    </w:pPr>
+  </w:style>
+  <w:style w:type="paragraph" w:styleId="Kopfzeile">
+    <w:name w:val="header"/>
+    <w:basedOn w:val="Standard"/>
+    <w:link w:val="KopfzeileZchn"/>
+    <w:uiPriority w:val="99"/>
+    <w:unhideWhenUsed/>
+    <w:rsid w:val="00E06DAE"/>
+    <w:pPr>
+      <w:tabs>
+        <w:tab w:val="center" w:pos="4536"/>
+        <w:tab w:val="right" w:pos="9072"/>
+      </w:tabs>
+      <w:spacing w:after="0" w:line="240" w:lineRule="auto"/>
+    </w:pPr>
+  </w:style>
+  <w:style w:type="character" w:customStyle="1" w:styleId="KopfzeileZchn">
+    <w:name w:val="Kopfzeile Zchn"/>
+    <w:basedOn w:val="Absatz-Standardschriftart"/>
+    <w:link w:val="Kopfzeile"/>
+    <w:uiPriority w:val="99"/>
+    <w:rsid w:val="00E06DAE"/>
+  </w:style>
+  <w:style w:type="paragraph" w:styleId="Fuzeile">
+    <w:name w:val="footer"/>
+    <w:basedOn w:val="Standard"/>
+    <w:link w:val="FuzeileZchn"/>
+    <w:uiPriority w:val="99"/>
+    <w:unhideWhenUsed/>
+    <w:rsid w:val="00E06DAE"/>
+    <w:pPr>
+      <w:tabs>
+        <w:tab w:val="center" w:pos="4536"/>
+        <w:tab w:val="right" w:pos="9072"/>
+      </w:tabs>
+      <w:spacing w:after="0" w:line="240" w:lineRule="auto"/>
+    </w:pPr>
+  </w:style>
+  <w:style w:type="character" w:customStyle="1" w:styleId="FuzeileZchn">
+    <w:name w:val="Fußzeile Zchn"/>
+    <w:basedOn w:val="Absatz-Standardschriftart"/>
+    <w:link w:val="Fuzeile"/>
+    <w:uiPriority w:val="99"/>
+    <w:rsid w:val="00E06DAE"/>
+  </w:style>
+  <w:style w:type="paragraph" w:styleId="Verzeichnis1">
+    <w:name w:val="toc 1"/>
+    <w:basedOn w:val="Standard"/>
+    <w:next w:val="Standard"/>
+    <w:autoRedefine/>
+    <w:uiPriority w:val="39"/>
+    <w:unhideWhenUsed/>
+    <w:rsid w:val="00A36A7C"/>
+    <w:pPr>
+      <w:spacing w:after="100"/>
+    </w:pPr>
+  </w:style>
+  <w:style w:type="character" w:styleId="Hyperlink">
+    <w:name w:val="Hyperlink"/>
+    <w:basedOn w:val="Absatz-Standardschriftart"/>
+    <w:uiPriority w:val="99"/>
+    <w:unhideWhenUsed/>
+    <w:rsid w:val="00A36A7C"/>
+    <w:rPr>
+      <w:color w:val="0563C1" w:themeColor="hyperlink"/>
+      <w:u w:val="single"/>
+    </w:rPr>
+  </w:style>
+  <w:style w:type="paragraph" w:styleId="Sprechblasentext">
+    <w:name w:val="Balloon Text"/>
+    <w:basedOn w:val="Standard"/>
+    <w:link w:val="SprechblasentextZchn"/>
+    <w:uiPriority w:val="99"/>
+    <w:semiHidden/>
+    <w:unhideWhenUsed/>
+    <w:rsid w:val="006F7E9A"/>
+    <w:pPr>
+      <w:spacing w:after="0" w:line="240" w:lineRule="auto"/>
+    </w:pPr>
+    <w:rPr>
+      <w:rFonts w:ascii="Tahoma" w:hAnsi="Tahoma" w:cs="Tahoma"/>
+      <w:sz w:val="16"/>
+      <w:szCs w:val="16"/>
+    </w:rPr>
+  </w:style>
+  <w:style w:type="character" w:customStyle="1" w:styleId="SprechblasentextZchn">
+    <w:name w:val="Sprechblasentext Zchn"/>
+    <w:basedOn w:val="Absatz-Standardschriftart"/>
+    <w:link w:val="Sprechblasentext"/>
+    <w:uiPriority w:val="99"/>
+    <w:semiHidden/>
+    <w:rsid w:val="006F7E9A"/>
+    <w:rPr>
+      <w:rFonts w:ascii="Tahoma" w:hAnsi="Tahoma" w:cs="Tahoma"/>
+      <w:sz w:val="16"/>
+      <w:szCs w:val="16"/>
     </w:rPr>
   </w:style>
 </w:styles>
@@ -3968,7 +4593,7 @@
     </a:clrScheme>
     <a:fontScheme name="Office">
       <a:majorFont>
-        <a:latin typeface="Calibri Light" panose="020F0302020204030204"/>
+        <a:latin typeface="Calibri Light"/>
         <a:ea typeface=""/>
         <a:cs typeface=""/>
         <a:font script="Jpan" typeface="ＭＳ ゴシック"/>
@@ -4003,7 +4628,7 @@
         <a:font script="Geor" typeface="Sylfaen"/>
       </a:majorFont>
       <a:minorFont>
-        <a:latin typeface="Calibri" panose="020F0502020204030204"/>
+        <a:latin typeface="Calibri"/>
         <a:ea typeface=""/>
         <a:cs typeface=""/>
         <a:font script="Jpan" typeface="ＭＳ 明朝"/>
@@ -4180,7 +4805,7 @@
   <a:extraClrSchemeLst/>
   <a:extLst>
     <a:ext uri="{05A4C25C-085E-4340-85A3-A5531E510DB2}">
-      <thm15:themeFamily xmlns:thm15="http://schemas.microsoft.com/office/thememl/2012/main" name="Office Theme" id="{62F939B6-93AF-4DB8-9C6B-D6C7DFDC589F}" vid="{4A3C46E8-61CC-4603-A589-7422A47A8E4A}"/>
+      <thm15:themeFamily xmlns:thm15="http://schemas.microsoft.com/office/thememl/2012/main" xmlns="" name="Office Theme" id="{62F939B6-93AF-4DB8-9C6B-D6C7DFDC589F}" vid="{4A3C46E8-61CC-4603-A589-7422A47A8E4A}"/>
     </a:ext>
   </a:extLst>
 </a:theme>
@@ -4191,7 +4816,7 @@
 </file>
 
 <file path=customXml/itemProps1.xml><?xml version="1.0" encoding="utf-8"?>
-<ds:datastoreItem xmlns:ds="http://schemas.openxmlformats.org/officeDocument/2006/customXml" ds:itemID="{B0AA402C-D4C4-47A1-B02E-D3FA4D81DFBB}">
+<ds:datastoreItem xmlns:ds="http://schemas.openxmlformats.org/officeDocument/2006/customXml" ds:itemID="{E9B10D5A-0716-4ED8-A541-0B6FA0DE4CB9}">
   <ds:schemaRefs>
     <ds:schemaRef ds:uri="http://schemas.openxmlformats.org/officeDocument/2006/bibliography"/>
   </ds:schemaRefs>

</xml_diff>